<commit_message>
integ. model with t2v
</commit_message>
<xml_diff>
--- a/Progress/experiments.docx
+++ b/Progress/experiments.docx
@@ -1858,15 +1858,7 @@
     </w:p>
     <w:p>
       <w:r>
-        <w:t xml:space="preserve">Evaluation statistics when evaluating for each k-step into the future:   200 </w:t>
-      </w:r>
-      <w:proofErr w:type="gramStart"/>
-      <w:r>
-        <w:t>epochs</w:t>
-      </w:r>
-      <w:proofErr w:type="gramEnd"/>
-      <w:r>
-        <w:t xml:space="preserve"> </w:t>
+        <w:t xml:space="preserve">Evaluation statistics when evaluating for each k-step into the future:   200 epochs </w:t>
       </w:r>
     </w:p>
     <w:p>
@@ -2416,14 +2408,7 @@
           <w:b/>
           <w:bCs/>
         </w:rPr>
-        <w:t xml:space="preserve">All action </w:t>
-      </w:r>
-      <w:r>
-        <w:rPr>
-          <w:b/>
-          <w:bCs/>
-        </w:rPr>
-        <w:t xml:space="preserve">T2V </w:t>
+        <w:t xml:space="preserve">All action T2V </w:t>
       </w:r>
       <w:proofErr w:type="spellStart"/>
       <w:r>
@@ -2772,15 +2757,7 @@
     <w:p/>
     <w:p>
       <w:r>
-        <w:t xml:space="preserve">Evaluation statistics when evaluating for each k-step into the future: - 40 </w:t>
-      </w:r>
-      <w:proofErr w:type="gramStart"/>
-      <w:r>
-        <w:t>EPOCHS</w:t>
-      </w:r>
-      <w:proofErr w:type="gramEnd"/>
-      <w:r>
-        <w:t xml:space="preserve"> </w:t>
+        <w:t xml:space="preserve">Evaluation statistics when evaluating for each k-step into the future: - 40 EPOCHS </w:t>
       </w:r>
     </w:p>
     <w:p>
@@ -3253,14 +3230,7 @@
           <w:b/>
           <w:bCs/>
         </w:rPr>
-        <w:t>Integrated All Action Predictio</w:t>
-      </w:r>
-      <w:r>
-        <w:rPr>
-          <w:b/>
-          <w:bCs/>
-        </w:rPr>
-        <w:t xml:space="preserve">n </w:t>
+        <w:t xml:space="preserve">Integrated All Action Prediction </w:t>
       </w:r>
       <w:proofErr w:type="spellStart"/>
       <w:r>
@@ -3281,16 +3251,8 @@
     </w:p>
     <w:p>
       <w:r>
-        <w:t xml:space="preserve">Evaluation statistics when evaluating for each k-step into the future: </w:t>
-      </w:r>
-      <w:r>
-        <w:t xml:space="preserve"> 200 </w:t>
-      </w:r>
-      <w:proofErr w:type="gramStart"/>
-      <w:r>
-        <w:t>epoch</w:t>
-      </w:r>
-      <w:proofErr w:type="gramEnd"/>
+        <w:t>Evaluation statistics when evaluating for each k-step into the future:  200 epoch</w:t>
+      </w:r>
     </w:p>
     <w:p>
       <w:r>
@@ -3441,14 +3403,495 @@
           <w:b/>
           <w:bCs/>
         </w:rPr>
+        <w:t xml:space="preserve">Integrated All Action Prediction Uniform: </w:t>
+      </w:r>
+    </w:p>
+    <w:p>
+      <w:r>
+        <w:t>Evaluation statistics when evaluating for each k-step into the future:  200 epoch</w:t>
+      </w:r>
+    </w:p>
+    <w:p>
+      <w:r>
+        <w:t>NDCG@10 Test Average: 0.5664</w:t>
+      </w:r>
+    </w:p>
+    <w:p>
+      <w:r>
+        <w:t>HR@10 Test Average: 0.8160</w:t>
+      </w:r>
+    </w:p>
+    <w:p>
+      <w:r>
+        <w:t>Sequence_Score@10 Test Average: 0.5256</w:t>
+      </w:r>
+    </w:p>
+    <w:p>
+      <w:r>
+        <w:t>HT_Ordered@10 Test Average: 0.6708</w:t>
+      </w:r>
+    </w:p>
+    <w:p>
+      <w:r>
+        <w:t>Kendall's Tau Test Average: 0.1375</w:t>
+      </w:r>
+    </w:p>
+    <w:p/>
+    <w:p>
+      <w:r>
+        <w:t>NDCG@10 Valid Average: 0.5720</w:t>
+      </w:r>
+    </w:p>
+    <w:p>
+      <w:r>
+        <w:t>HR@10 Valid Average: 0.8217</w:t>
+      </w:r>
+    </w:p>
+    <w:p>
+      <w:r>
+        <w:t>Sequence_Score@10 Valid Average: 0.5253</w:t>
+      </w:r>
+    </w:p>
+    <w:p>
+      <w:r>
+        <w:t>HT_Ordered@10 Valid Average: 0.6735</w:t>
+      </w:r>
+    </w:p>
+    <w:p>
+      <w:r>
+        <w:t>Kendall's Tau Valid Average: 0.1188</w:t>
+      </w:r>
+    </w:p>
+    <w:p>
+      <w:r>
+        <w:t xml:space="preserve">Position in </w:t>
+      </w:r>
+      <w:proofErr w:type="spellStart"/>
+      <w:r>
+        <w:t>futureTest_NDCG</w:t>
+      </w:r>
+      <w:proofErr w:type="spellEnd"/>
+      <w:r>
+        <w:t xml:space="preserve"> </w:t>
+      </w:r>
+      <w:proofErr w:type="spellStart"/>
+      <w:r>
+        <w:t>Test_HR</w:t>
+      </w:r>
+      <w:proofErr w:type="spellEnd"/>
+      <w:r>
+        <w:t xml:space="preserve">   </w:t>
+      </w:r>
+      <w:proofErr w:type="spellStart"/>
+      <w:r>
+        <w:t>Test_Sequence_ScoreTest_HT_Ordered_ScoreValid_NDCGValid_HR</w:t>
+      </w:r>
+      <w:proofErr w:type="spellEnd"/>
+      <w:r>
+        <w:t xml:space="preserve">  </w:t>
+      </w:r>
+      <w:proofErr w:type="spellStart"/>
+      <w:r>
+        <w:t>Valid_Sequence_ScoreValid_HT_Ordered_Score</w:t>
+      </w:r>
+      <w:proofErr w:type="spellEnd"/>
+    </w:p>
+    <w:p>
+      <w:r>
+        <w:t xml:space="preserve">1         0.6474    0.8788    0.6882    0.7835    0.6416    0.8761    0.6845    0.7803    </w:t>
+      </w:r>
+    </w:p>
+    <w:p>
+      <w:r>
+        <w:t xml:space="preserve">2         0.6193    0.8569    0.6638    0.7604    0.6137    0.8563    0.6607    0.7585    </w:t>
+      </w:r>
+    </w:p>
+    <w:p>
+      <w:r>
+        <w:t xml:space="preserve">3         0.5952    0.8400    0.6192    0.7296    0.5933    0.8462    0.6203    0.7332    </w:t>
+      </w:r>
+    </w:p>
+    <w:p>
+      <w:r>
+        <w:t xml:space="preserve">4         0.5589    0.8167    0.5478    0.6823    0.5761    0.8242    0.5493    0.6868    </w:t>
+      </w:r>
+    </w:p>
+    <w:p>
+      <w:r>
+        <w:t xml:space="preserve">5         0.5372    0.7896    0.4613    0.6255    0.5444    0.7995    0.4685    0.6340    </w:t>
+      </w:r>
+    </w:p>
+    <w:p>
+      <w:r>
+        <w:t xml:space="preserve">6         0.5138    0.7733    0.3880    0.5807    0.5313    0.7889    0.3900    0.5895    </w:t>
+      </w:r>
+    </w:p>
+    <w:p>
+      <w:r>
+        <w:t xml:space="preserve">7         0.4932    0.7570    0.3111    0.5340    0.5037    0.7604    0.3036    0.5320  </w:t>
+      </w:r>
+    </w:p>
+    <w:p/>
+    <w:p>
+      <w:pPr>
+        <w:rPr>
+          <w:b/>
+          <w:bCs/>
+        </w:rPr>
+      </w:pPr>
+    </w:p>
+    <w:p>
+      <w:pPr>
+        <w:rPr>
+          <w:b/>
+          <w:bCs/>
+        </w:rPr>
+      </w:pPr>
+    </w:p>
+    <w:p>
+      <w:pPr>
+        <w:rPr>
+          <w:b/>
+          <w:bCs/>
+        </w:rPr>
+      </w:pPr>
+    </w:p>
+    <w:p>
+      <w:pPr>
+        <w:rPr>
+          <w:b/>
+          <w:bCs/>
+        </w:rPr>
+      </w:pPr>
+    </w:p>
+    <w:p>
+      <w:pPr>
+        <w:rPr>
+          <w:b/>
+          <w:bCs/>
+        </w:rPr>
+      </w:pPr>
+    </w:p>
+    <w:p>
+      <w:pPr>
+        <w:rPr>
+          <w:b/>
+          <w:bCs/>
+        </w:rPr>
+      </w:pPr>
+    </w:p>
+    <w:p>
+      <w:pPr>
+        <w:rPr>
+          <w:b/>
+          <w:bCs/>
+        </w:rPr>
+      </w:pPr>
+    </w:p>
+    <w:p>
+      <w:pPr>
+        <w:rPr>
+          <w:b/>
+          <w:bCs/>
+        </w:rPr>
+      </w:pPr>
+    </w:p>
+    <w:p>
+      <w:pPr>
+        <w:rPr>
+          <w:b/>
+          <w:bCs/>
+        </w:rPr>
+      </w:pPr>
+      <w:r>
+        <w:rPr>
+          <w:b/>
+          <w:bCs/>
+        </w:rPr>
+        <w:lastRenderedPageBreak/>
+        <w:t xml:space="preserve"># </w:t>
+      </w:r>
+      <w:r>
+        <w:rPr>
+          <w:b/>
+          <w:bCs/>
+        </w:rPr>
         <w:t xml:space="preserve">Integrated All Action Prediction </w:t>
       </w:r>
-      <w:r>
-        <w:rPr>
-          <w:b/>
-          <w:bCs/>
-        </w:rPr>
-        <w:t>Uniform</w:t>
+      <w:proofErr w:type="spellStart"/>
+      <w:r>
+        <w:rPr>
+          <w:b/>
+          <w:bCs/>
+        </w:rPr>
+        <w:t>LogQ</w:t>
+      </w:r>
+      <w:proofErr w:type="spellEnd"/>
+      <w:r>
+        <w:rPr>
+          <w:b/>
+          <w:bCs/>
+        </w:rPr>
+        <w:t xml:space="preserve"> </w:t>
+      </w:r>
+      <w:proofErr w:type="spellStart"/>
+      <w:r>
+        <w:rPr>
+          <w:b/>
+          <w:bCs/>
+        </w:rPr>
+        <w:t>Seq</w:t>
+      </w:r>
+      <w:proofErr w:type="spellEnd"/>
+      <w:r>
+        <w:rPr>
+          <w:b/>
+          <w:bCs/>
+        </w:rPr>
+        <w:t xml:space="preserve"> Split: </w:t>
+      </w:r>
+    </w:p>
+    <w:p>
+      <w:r>
+        <w:t>Evaluation statistics when evaluating for each k-step into the future: 200</w:t>
+      </w:r>
+    </w:p>
+    <w:p>
+      <w:r>
+        <w:t>NDCG@10 Test Average: 0.5617</w:t>
+      </w:r>
+    </w:p>
+    <w:p>
+      <w:r>
+        <w:t>HR@10 Test Average: 0.8138</w:t>
+      </w:r>
+    </w:p>
+    <w:p>
+      <w:r>
+        <w:t>Sequence_Score@10 Test Average: 0.5264</w:t>
+      </w:r>
+    </w:p>
+    <w:p>
+      <w:r>
+        <w:t>HT_Ordered@10 Test Average: 0.6701</w:t>
+      </w:r>
+    </w:p>
+    <w:p>
+      <w:r>
+        <w:t>Kendall's Tau Test Average: 0.1483</w:t>
+      </w:r>
+    </w:p>
+    <w:p/>
+    <w:p>
+      <w:r>
+        <w:t>NDCG@10 Valid Average: 0.5708</w:t>
+      </w:r>
+    </w:p>
+    <w:p>
+      <w:r>
+        <w:t>HR@10 Valid Average: 0.8204</w:t>
+      </w:r>
+    </w:p>
+    <w:p>
+      <w:r>
+        <w:t>Sequence_Score@10 Valid Average: 0.5273</w:t>
+      </w:r>
+    </w:p>
+    <w:p>
+      <w:r>
+        <w:t>HT_Ordered@10 Valid Average: 0.6738</w:t>
+      </w:r>
+    </w:p>
+    <w:p>
+      <w:r>
+        <w:t>Kendall's Tau Valid Average: 0.1343</w:t>
+      </w:r>
+    </w:p>
+    <w:p>
+      <w:r>
+        <w:t xml:space="preserve">Position in </w:t>
+      </w:r>
+      <w:proofErr w:type="spellStart"/>
+      <w:r>
+        <w:t>futureTest_NDCG</w:t>
+      </w:r>
+      <w:proofErr w:type="spellEnd"/>
+      <w:r>
+        <w:t xml:space="preserve"> </w:t>
+      </w:r>
+      <w:proofErr w:type="spellStart"/>
+      <w:r>
+        <w:t>Test_HR</w:t>
+      </w:r>
+      <w:proofErr w:type="spellEnd"/>
+      <w:r>
+        <w:t xml:space="preserve">   </w:t>
+      </w:r>
+      <w:proofErr w:type="spellStart"/>
+      <w:r>
+        <w:t>Test_Sequence_ScoreTest_HT_Ordered_ScoreValid_NDCGValid_HR</w:t>
+      </w:r>
+      <w:proofErr w:type="spellEnd"/>
+      <w:r>
+        <w:t xml:space="preserve">  </w:t>
+      </w:r>
+      <w:proofErr w:type="spellStart"/>
+      <w:r>
+        <w:t>Valid_Sequence_ScoreValid_HT_Ordered_Score</w:t>
+      </w:r>
+      <w:proofErr w:type="spellEnd"/>
+    </w:p>
+    <w:p>
+      <w:r>
+        <w:t>1         0.6491    0.8823    0.6895    0.7859    0.6477    0.8772    0.6870    0.7821</w:t>
+      </w:r>
+    </w:p>
+    <w:p>
+      <w:r>
+        <w:t>2         0.6164    0.8541    0.6650    0.7595    0.6175    0.8533    0.6669    0.7601</w:t>
+      </w:r>
+    </w:p>
+    <w:p>
+      <w:r>
+        <w:t>3         0.5925    0.8350    0.6082    0.7216    0.5931    0.8446    0.6123    0.7285</w:t>
+      </w:r>
+    </w:p>
+    <w:p>
+      <w:r>
+        <w:t>4         0.5552    0.8130    0.5463    0.6797    0.5780    0.8231    0.5488    0.6860</w:t>
+      </w:r>
+    </w:p>
+    <w:p>
+      <w:r>
+        <w:t>5         0.5339    0.7846    0.4604    0.6225    0.5381    0.7968    0.4725    0.6346</w:t>
+      </w:r>
+    </w:p>
+    <w:p>
+      <w:r>
+        <w:t>6         0.5034    0.7698    0.3940    0.5819    0.5288    0.7867    0.3905    0.5886</w:t>
+      </w:r>
+    </w:p>
+    <w:p>
+      <w:r>
+        <w:t>7         0.4816    0.7581    0.3213    0.5397    0.4926    0.7607    0.3133    0.5370</w:t>
+      </w:r>
+    </w:p>
+    <w:p>
+      <w:pPr>
+        <w:rPr>
+          <w:b/>
+          <w:bCs/>
+        </w:rPr>
+      </w:pPr>
+    </w:p>
+    <w:p>
+      <w:pPr>
+        <w:rPr>
+          <w:b/>
+          <w:bCs/>
+        </w:rPr>
+      </w:pPr>
+    </w:p>
+    <w:p>
+      <w:pPr>
+        <w:rPr>
+          <w:b/>
+          <w:bCs/>
+        </w:rPr>
+      </w:pPr>
+    </w:p>
+    <w:p>
+      <w:pPr>
+        <w:rPr>
+          <w:b/>
+          <w:bCs/>
+        </w:rPr>
+      </w:pPr>
+    </w:p>
+    <w:p>
+      <w:pPr>
+        <w:rPr>
+          <w:b/>
+          <w:bCs/>
+        </w:rPr>
+      </w:pPr>
+    </w:p>
+    <w:p>
+      <w:pPr>
+        <w:rPr>
+          <w:b/>
+          <w:bCs/>
+        </w:rPr>
+      </w:pPr>
+    </w:p>
+    <w:p>
+      <w:pPr>
+        <w:rPr>
+          <w:b/>
+          <w:bCs/>
+        </w:rPr>
+      </w:pPr>
+    </w:p>
+    <w:p>
+      <w:pPr>
+        <w:rPr>
+          <w:b/>
+          <w:bCs/>
+        </w:rPr>
+      </w:pPr>
+    </w:p>
+    <w:p>
+      <w:pPr>
+        <w:rPr>
+          <w:b/>
+          <w:bCs/>
+        </w:rPr>
+      </w:pPr>
+    </w:p>
+    <w:p>
+      <w:pPr>
+        <w:rPr>
+          <w:b/>
+          <w:bCs/>
+        </w:rPr>
+      </w:pPr>
+      <w:r>
+        <w:rPr>
+          <w:b/>
+          <w:bCs/>
+        </w:rPr>
+        <w:lastRenderedPageBreak/>
+        <w:t xml:space="preserve"># </w:t>
+      </w:r>
+      <w:r>
+        <w:rPr>
+          <w:b/>
+          <w:bCs/>
+        </w:rPr>
+        <w:t>Integrated All Action Prediction Uniform</w:t>
+      </w:r>
+      <w:r>
+        <w:rPr>
+          <w:b/>
+          <w:bCs/>
+        </w:rPr>
+        <w:t xml:space="preserve"> </w:t>
+      </w:r>
+      <w:proofErr w:type="spellStart"/>
+      <w:r>
+        <w:rPr>
+          <w:b/>
+          <w:bCs/>
+        </w:rPr>
+        <w:t>Seq</w:t>
+      </w:r>
+      <w:proofErr w:type="spellEnd"/>
+      <w:r>
+        <w:rPr>
+          <w:b/>
+          <w:bCs/>
+        </w:rPr>
+        <w:t xml:space="preserve"> Split</w:t>
       </w:r>
       <w:r>
         <w:rPr>
@@ -3460,63 +3903,62 @@
     </w:p>
     <w:p>
       <w:r>
-        <w:t xml:space="preserve">Evaluation statistics when evaluating for each k-step into the future:  200 </w:t>
-      </w:r>
-      <w:proofErr w:type="gramStart"/>
-      <w:r>
-        <w:t>epoch</w:t>
-      </w:r>
-      <w:proofErr w:type="gramEnd"/>
-    </w:p>
-    <w:p>
-      <w:r>
-        <w:t>NDCG@10 Test Average: 0.5664</w:t>
-      </w:r>
-    </w:p>
-    <w:p>
-      <w:r>
-        <w:t>HR@10 Test Average: 0.8160</w:t>
-      </w:r>
-    </w:p>
-    <w:p>
-      <w:r>
-        <w:t>Sequence_Score@10 Test Average: 0.5256</w:t>
-      </w:r>
-    </w:p>
-    <w:p>
-      <w:r>
-        <w:t>HT_Ordered@10 Test Average: 0.6708</w:t>
-      </w:r>
-    </w:p>
-    <w:p>
-      <w:r>
-        <w:t>Kendall's Tau Test Average: 0.1375</w:t>
-      </w:r>
-    </w:p>
-    <w:p/>
-    <w:p>
-      <w:r>
-        <w:t>NDCG@10 Valid Average: 0.5720</w:t>
-      </w:r>
-    </w:p>
-    <w:p>
-      <w:r>
-        <w:t>HR@10 Valid Average: 0.8217</w:t>
-      </w:r>
-    </w:p>
-    <w:p>
-      <w:r>
-        <w:t>Sequence_Score@10 Valid Average: 0.5253</w:t>
-      </w:r>
-    </w:p>
-    <w:p>
-      <w:r>
-        <w:t>HT_Ordered@10 Valid Average: 0.6735</w:t>
-      </w:r>
-    </w:p>
-    <w:p>
-      <w:r>
-        <w:t>Kendall's Tau Valid Average: 0.1188</w:t>
+        <w:t>Evaluation statistics when evaluating for each k-step into the future:</w:t>
+      </w:r>
+      <w:r>
+        <w:t xml:space="preserve"> 200</w:t>
+      </w:r>
+    </w:p>
+    <w:p/>
+    <w:p>
+      <w:r>
+        <w:t>NDCG@10 Test Average: 0.5656</w:t>
+      </w:r>
+    </w:p>
+    <w:p>
+      <w:r>
+        <w:t>HR@10 Test Average: 0.8152</w:t>
+      </w:r>
+    </w:p>
+    <w:p>
+      <w:r>
+        <w:t>Sequence_Score@10 Test Average: 0.5254</w:t>
+      </w:r>
+    </w:p>
+    <w:p>
+      <w:r>
+        <w:t>HT_Ordered@10 Test Average: 0.6703</w:t>
+      </w:r>
+    </w:p>
+    <w:p>
+      <w:r>
+        <w:t>Kendall's Tau Test Average: 0.1446</w:t>
+      </w:r>
+    </w:p>
+    <w:p/>
+    <w:p>
+      <w:r>
+        <w:t>NDCG@10 Valid Average: 0.5714</w:t>
+      </w:r>
+    </w:p>
+    <w:p>
+      <w:r>
+        <w:t>HR@10 Valid Average: 0.8209</w:t>
+      </w:r>
+    </w:p>
+    <w:p>
+      <w:r>
+        <w:t>Sequence_Score@10 Valid Average: 0.5257</w:t>
+      </w:r>
+    </w:p>
+    <w:p>
+      <w:r>
+        <w:t>HT_Ordered@10 Valid Average: 0.6733</w:t>
+      </w:r>
+    </w:p>
+    <w:p>
+      <w:r>
+        <w:t>Kendall's Tau Valid Average: 0.1194</w:t>
       </w:r>
     </w:p>
     <w:p>
@@ -3555,37 +3997,37 @@
     </w:p>
     <w:p>
       <w:r>
-        <w:t xml:space="preserve">1         0.6474    0.8788    0.6882    0.7835    0.6416    0.8761    0.6845    0.7803    </w:t>
-      </w:r>
-    </w:p>
-    <w:p>
-      <w:r>
-        <w:t xml:space="preserve">2         0.6193    0.8569    0.6638    0.7604    0.6137    0.8563    0.6607    0.7585    </w:t>
-      </w:r>
-    </w:p>
-    <w:p>
-      <w:r>
-        <w:t xml:space="preserve">3         0.5952    0.8400    0.6192    0.7296    0.5933    0.8462    0.6203    0.7332    </w:t>
-      </w:r>
-    </w:p>
-    <w:p>
-      <w:r>
-        <w:t xml:space="preserve">4         0.5589    0.8167    0.5478    0.6823    0.5761    0.8242    0.5493    0.6868    </w:t>
-      </w:r>
-    </w:p>
-    <w:p>
-      <w:r>
-        <w:t xml:space="preserve">5         0.5372    0.7896    0.4613    0.6255    0.5444    0.7995    0.4685    0.6340    </w:t>
-      </w:r>
-    </w:p>
-    <w:p>
-      <w:r>
-        <w:t xml:space="preserve">6         0.5138    0.7733    0.3880    0.5807    0.5313    0.7889    0.3900    0.5895    </w:t>
-      </w:r>
-    </w:p>
-    <w:p>
-      <w:r>
-        <w:t xml:space="preserve">7         0.4932    0.7570    0.3111    0.5340    0.5037    0.7604    0.3036    0.5320  </w:t>
+        <w:t>1         0.6501    0.8797    0.6872    0.7834    0.6433    0.8742    0.6860    0.7801</w:t>
+      </w:r>
+    </w:p>
+    <w:p>
+      <w:r>
+        <w:t>2         0.6221    0.8595    0.6692    0.7644    0.6185    0.8587    0.6636    0.7611</w:t>
+      </w:r>
+    </w:p>
+    <w:p>
+      <w:r>
+        <w:t>3         0.5916    0.8417    0.6175    0.7296    0.5879    0.8419    0.6156    0.7288</w:t>
+      </w:r>
+    </w:p>
+    <w:p>
+      <w:r>
+        <w:t>4         0.5594    0.8078    0.5407    0.6743    0.5757    0.8275    0.5507    0.6891</w:t>
+      </w:r>
+    </w:p>
+    <w:p>
+      <w:r>
+        <w:t>5         0.5371    0.7900    0.4635    0.6268    0.5436    0.7984    0.4718    0.6351</w:t>
+      </w:r>
+    </w:p>
+    <w:p>
+      <w:r>
+        <w:t>6         0.5134    0.7798    0.3931    0.5864    0.5299    0.7829    0.3874    0.5852</w:t>
+      </w:r>
+    </w:p>
+    <w:p>
+      <w:r>
+        <w:t>7         0.4852    0.7481    0.3063    0.5272    0.5010    0.7628    0.3050    0.5339</w:t>
       </w:r>
     </w:p>
     <w:p/>
@@ -3867,13 +4309,8 @@
         <w:t>150</w:t>
       </w:r>
       <w:r>
-        <w:t xml:space="preserve"> </w:t>
-      </w:r>
-      <w:proofErr w:type="gramStart"/>
-      <w:r>
-        <w:t>EPOCHS</w:t>
-      </w:r>
-      <w:proofErr w:type="gramEnd"/>
+        <w:t xml:space="preserve"> EPOCHS</w:t>
+      </w:r>
     </w:p>
     <w:p>
       <w:r>
@@ -4520,11 +4957,20 @@
           <w:bCs/>
         </w:rPr>
       </w:pPr>
-      <w:r>
-        <w:rPr>
-          <w:b/>
-          <w:bCs/>
-        </w:rPr>
+    </w:p>
+    <w:p>
+      <w:pPr>
+        <w:rPr>
+          <w:b/>
+          <w:bCs/>
+        </w:rPr>
+      </w:pPr>
+      <w:r>
+        <w:rPr>
+          <w:b/>
+          <w:bCs/>
+        </w:rPr>
+        <w:lastRenderedPageBreak/>
         <w:t xml:space="preserve"># </w:t>
       </w:r>
       <w:r>
@@ -4551,62 +4997,1262 @@
     </w:p>
     <w:p>
       <w:r>
+        <w:t xml:space="preserve">Evaluation statistics when evaluating for each k-step into the future: </w:t>
+      </w:r>
+      <w:r>
+        <w:t xml:space="preserve"> 200</w:t>
+      </w:r>
+    </w:p>
+    <w:p>
+      <w:r>
+        <w:t>NDCG@10 Test Average: 0.1540</w:t>
+      </w:r>
+    </w:p>
+    <w:p>
+      <w:r>
+        <w:t>HR@10 Test Average: 0.2805</w:t>
+      </w:r>
+    </w:p>
+    <w:p>
+      <w:r>
+        <w:t>Sequence_Score@10 Test Average: 0.1679</w:t>
+      </w:r>
+    </w:p>
+    <w:p>
+      <w:r>
+        <w:t>HT_Ordered@10 Test Average: 0.2242</w:t>
+      </w:r>
+    </w:p>
+    <w:p>
+      <w:r>
+        <w:t>Kendall's Tau Test Average: 0.2364</w:t>
+      </w:r>
+    </w:p>
+    <w:p/>
+    <w:p>
+      <w:r>
+        <w:t>NDCG@10 Valid Average: 0.4051</w:t>
+      </w:r>
+    </w:p>
+    <w:p>
+      <w:r>
+        <w:t>HR@10 Valid Average: 0.6909</w:t>
+      </w:r>
+    </w:p>
+    <w:p>
+      <w:r>
+        <w:t>Sequence_Score@10 Valid Average: 0.4337</w:t>
+      </w:r>
+    </w:p>
+    <w:p>
+      <w:r>
+        <w:t>HT_Ordered@10 Valid Average: 0.5623</w:t>
+      </w:r>
+    </w:p>
+    <w:p>
+      <w:r>
+        <w:t>Kendall's Tau Valid Average: 0.1253</w:t>
+      </w:r>
+    </w:p>
+    <w:p>
+      <w:r>
+        <w:t xml:space="preserve">Position in </w:t>
+      </w:r>
+      <w:proofErr w:type="spellStart"/>
+      <w:r>
+        <w:t>futureTest_NDCG</w:t>
+      </w:r>
+      <w:proofErr w:type="spellEnd"/>
+      <w:r>
+        <w:t xml:space="preserve"> </w:t>
+      </w:r>
+      <w:proofErr w:type="spellStart"/>
+      <w:r>
+        <w:t>Test_HR</w:t>
+      </w:r>
+      <w:proofErr w:type="spellEnd"/>
+      <w:r>
+        <w:t xml:space="preserve">   </w:t>
+      </w:r>
+      <w:proofErr w:type="spellStart"/>
+      <w:r>
+        <w:t>Test_Sequence_ScoreTest_HT_Ordered_ScoreValid_NDCGValid_HR</w:t>
+      </w:r>
+      <w:proofErr w:type="spellEnd"/>
+      <w:r>
+        <w:t xml:space="preserve">  </w:t>
+      </w:r>
+      <w:proofErr w:type="spellStart"/>
+      <w:r>
+        <w:t>Valid_Sequence_ScoreValid_HT_Ordered_Score</w:t>
+      </w:r>
+      <w:proofErr w:type="spellEnd"/>
+    </w:p>
+    <w:p>
+      <w:r>
+        <w:t xml:space="preserve">1         0.2184    0.3962    0.2137    0.3050    0.4624    0.7580    0.4747    0.6164    </w:t>
+      </w:r>
+    </w:p>
+    <w:p>
+      <w:r>
+        <w:t xml:space="preserve">2         0.1984    0.3632    0.2188    0.2910    0.4466    0.7558    0.5061    0.6310    </w:t>
+      </w:r>
+    </w:p>
+    <w:p>
+      <w:r>
+        <w:t xml:space="preserve">3         0.1791    0.3244    0.2074    0.2659    0.4383    0.7251    0.5044    0.6148    </w:t>
+      </w:r>
+    </w:p>
+    <w:p>
+      <w:r>
+        <w:t xml:space="preserve">4         0.1614    0.2835    0.1838    0.2337    0.4045    0.6858    0.4558    0.5708    </w:t>
+      </w:r>
+    </w:p>
+    <w:p>
+      <w:r>
+        <w:t xml:space="preserve">5         0.1276    0.2360    0.1484    0.1922    0.3918    0.6757    0.4226    0.5491    </w:t>
+      </w:r>
+    </w:p>
+    <w:p>
+      <w:r>
+        <w:t xml:space="preserve">6         0.1073    0.1976    0.1144    0.1560    0.3525    0.6268    0.3633    0.4951    </w:t>
+      </w:r>
+    </w:p>
+    <w:p>
+      <w:r>
+        <w:t xml:space="preserve">7         0.0856    0.1624    0.0888    0.1256    0.3395    0.6086    0.3093    0.4590  </w:t>
+      </w:r>
+    </w:p>
+    <w:p>
+      <w:pPr>
+        <w:rPr>
+          <w:b/>
+          <w:bCs/>
+        </w:rPr>
+      </w:pPr>
+    </w:p>
+    <w:p>
+      <w:pPr>
+        <w:rPr>
+          <w:b/>
+          <w:bCs/>
+        </w:rPr>
+      </w:pPr>
+    </w:p>
+    <w:p>
+      <w:pPr>
+        <w:rPr>
+          <w:b/>
+          <w:bCs/>
+        </w:rPr>
+      </w:pPr>
+    </w:p>
+    <w:p>
+      <w:pPr>
+        <w:rPr>
+          <w:b/>
+          <w:bCs/>
+        </w:rPr>
+      </w:pPr>
+    </w:p>
+    <w:p>
+      <w:pPr>
+        <w:rPr>
+          <w:b/>
+          <w:bCs/>
+        </w:rPr>
+      </w:pPr>
+    </w:p>
+    <w:p>
+      <w:pPr>
+        <w:rPr>
+          <w:b/>
+          <w:bCs/>
+        </w:rPr>
+      </w:pPr>
+    </w:p>
+    <w:p>
+      <w:pPr>
+        <w:rPr>
+          <w:b/>
+          <w:bCs/>
+        </w:rPr>
+      </w:pPr>
+    </w:p>
+    <w:p>
+      <w:pPr>
+        <w:rPr>
+          <w:b/>
+          <w:bCs/>
+        </w:rPr>
+      </w:pPr>
+    </w:p>
+    <w:p>
+      <w:pPr>
+        <w:rPr>
+          <w:b/>
+          <w:bCs/>
+        </w:rPr>
+      </w:pPr>
+    </w:p>
+    <w:p>
+      <w:pPr>
+        <w:rPr>
+          <w:b/>
+          <w:bCs/>
+        </w:rPr>
+      </w:pPr>
+      <w:r>
+        <w:rPr>
+          <w:b/>
+          <w:bCs/>
+        </w:rPr>
         <w:lastRenderedPageBreak/>
-        <w:t xml:space="preserve">Evaluation statistics when evaluating for each k-step into the future: </w:t>
+        <w:t xml:space="preserve"># Future Rolling Window: </w:t>
+      </w:r>
+    </w:p>
+    <w:p>
+      <w:r>
+        <w:t>Evaluation statistics when evaluating for each k-step into the future:</w:t>
+      </w:r>
+    </w:p>
+    <w:p/>
+    <w:p>
+      <w:r>
+        <w:t>NDCG@10 Test Average: 0.2711</w:t>
+      </w:r>
+    </w:p>
+    <w:p>
+      <w:r>
+        <w:t>HR@10 Test Average: 0.5077</w:t>
+      </w:r>
+    </w:p>
+    <w:p>
+      <w:r>
+        <w:t>Sequence_Score@10 Test Average: 0.3025</w:t>
+      </w:r>
+    </w:p>
+    <w:p>
+      <w:r>
+        <w:t>HT_Ordered@10 Test Average: 0.4051</w:t>
+      </w:r>
+    </w:p>
+    <w:p>
+      <w:r>
+        <w:t>Kendall's Tau Test Average: 0.0345</w:t>
+      </w:r>
+    </w:p>
+    <w:p/>
+    <w:p>
+      <w:r>
+        <w:t>NDCG@10 Valid Average: 0.2750</w:t>
+      </w:r>
+    </w:p>
+    <w:p>
+      <w:r>
+        <w:t>HR@10 Valid Average: 0.5204</w:t>
+      </w:r>
+    </w:p>
+    <w:p>
+      <w:r>
+        <w:t>Sequence_Score@10 Valid Average: 0.3105</w:t>
+      </w:r>
+    </w:p>
+    <w:p>
+      <w:r>
+        <w:t>HT_Ordered@10 Valid Average: 0.4154</w:t>
+      </w:r>
+    </w:p>
+    <w:p>
+      <w:r>
+        <w:t>Kendall's Tau Valid Average: 0.0305</w:t>
+      </w:r>
+    </w:p>
+    <w:p>
+      <w:r>
+        <w:t xml:space="preserve">Position in </w:t>
+      </w:r>
+      <w:proofErr w:type="spellStart"/>
+      <w:r>
+        <w:t>futureTest_NDCG</w:t>
+      </w:r>
+      <w:proofErr w:type="spellEnd"/>
+      <w:r>
+        <w:t xml:space="preserve"> </w:t>
+      </w:r>
+      <w:proofErr w:type="spellStart"/>
+      <w:r>
+        <w:t>Test_HR</w:t>
+      </w:r>
+      <w:proofErr w:type="spellEnd"/>
+      <w:r>
+        <w:t xml:space="preserve">   </w:t>
+      </w:r>
+      <w:proofErr w:type="spellStart"/>
+      <w:r>
+        <w:t>Test_Sequence_ScoreTest_HT_Ordered_ScoreValid_NDCGValid_HR</w:t>
+      </w:r>
+      <w:proofErr w:type="spellEnd"/>
+      <w:r>
+        <w:t xml:space="preserve">  </w:t>
+      </w:r>
+      <w:proofErr w:type="spellStart"/>
+      <w:r>
+        <w:t>Valid_Sequence_ScoreValid_HT_Ordered_Score</w:t>
+      </w:r>
+      <w:proofErr w:type="spellEnd"/>
+    </w:p>
+    <w:p>
+      <w:r>
+        <w:t>1         0.2833    0.5264    0.2672    0.3968    0.2881    0.5363    0.2785    0.4074</w:t>
+      </w:r>
+    </w:p>
+    <w:p>
+      <w:r>
+        <w:t>2         0.2784    0.5188    0.3126    0.4157    0.2783    0.5311    0.3087    0.4199</w:t>
+      </w:r>
+    </w:p>
+    <w:p>
+      <w:r>
+        <w:t>3         0.2757    0.5144    0.3269    0.4207    0.2716    0.5153    0.3344    0.4249</w:t>
+      </w:r>
+    </w:p>
+    <w:p>
+      <w:r>
+        <w:t>4         0.2703    0.5018    0.3309    0.4163    0.2795    0.5319    0.3503    0.4411</w:t>
+      </w:r>
+    </w:p>
+    <w:p>
+      <w:r>
+        <w:t>5         0.2608    0.4997    0.3206    0.4101    0.2677    0.5148    0.3282    0.4215</w:t>
+      </w:r>
+    </w:p>
+    <w:p>
+      <w:r>
+        <w:t>6         0.2661    0.4969    0.2959    0.3964    0.2709    0.5023    0.3003    0.4013</w:t>
+      </w:r>
+    </w:p>
+    <w:p>
+      <w:r>
+        <w:t>7         0.2633    0.4960    0.2633    0.3796    0.2692    0.5107    0.2733    0.3920</w:t>
+      </w:r>
+    </w:p>
+    <w:p/>
+    <w:p/>
+    <w:p/>
+    <w:p/>
+    <w:p/>
+    <w:p/>
+    <w:p/>
+    <w:p/>
+    <w:p>
+      <w:pPr>
+        <w:rPr>
+          <w:b/>
+          <w:bCs/>
+        </w:rPr>
+      </w:pPr>
+      <w:r>
+        <w:rPr>
+          <w:b/>
+          <w:bCs/>
+        </w:rPr>
+        <w:lastRenderedPageBreak/>
+        <w:t># Future Rolling Window</w:t>
+      </w:r>
+      <w:r>
+        <w:rPr>
+          <w:b/>
+          <w:bCs/>
+        </w:rPr>
+        <w:t xml:space="preserve"> </w:t>
+      </w:r>
+      <w:proofErr w:type="spellStart"/>
+      <w:r>
+        <w:rPr>
+          <w:b/>
+          <w:bCs/>
+        </w:rPr>
+        <w:t>Autoregr</w:t>
+      </w:r>
+      <w:proofErr w:type="spellEnd"/>
+      <w:r>
+        <w:rPr>
+          <w:b/>
+          <w:bCs/>
+        </w:rPr>
+        <w:t xml:space="preserve">: </w:t>
+      </w:r>
+    </w:p>
+    <w:p>
+      <w:r>
+        <w:t>Evaluation statistics when evaluating for each k-step into the future:  200</w:t>
+      </w:r>
+    </w:p>
+    <w:p>
+      <w:r>
+        <w:t>NDCG@10 Test Average: 0.2711</w:t>
+      </w:r>
+    </w:p>
+    <w:p>
+      <w:r>
+        <w:t>HR@10 Test Average: 0.5076</w:t>
+      </w:r>
+    </w:p>
+    <w:p>
+      <w:r>
+        <w:t>Sequence_Score@10 Test Average: 0.3047</w:t>
+      </w:r>
+    </w:p>
+    <w:p>
+      <w:r>
+        <w:t>HT_Ordered@10 Test Average: 0.4062</w:t>
+      </w:r>
+    </w:p>
+    <w:p>
+      <w:r>
+        <w:t>Kendall's Tau Test Average: 0.0300</w:t>
+      </w:r>
+    </w:p>
+    <w:p/>
+    <w:p>
+      <w:r>
+        <w:t>NDCG@10 Valid Average: 0.2894</w:t>
+      </w:r>
+    </w:p>
+    <w:p>
+      <w:r>
+        <w:t>HR@10 Valid Average: 0.5393</w:t>
+      </w:r>
+    </w:p>
+    <w:p>
+      <w:r>
+        <w:t>Sequence_Score@10 Valid Average: 0.3227</w:t>
+      </w:r>
+    </w:p>
+    <w:p>
+      <w:r>
+        <w:t>HT_Ordered@10 Valid Average: 0.4310</w:t>
+      </w:r>
+    </w:p>
+    <w:p>
+      <w:r>
+        <w:t>Kendall's Tau Valid Average: 0.0252</w:t>
+      </w:r>
+    </w:p>
+    <w:p>
+      <w:r>
+        <w:t xml:space="preserve">Position in </w:t>
+      </w:r>
+      <w:proofErr w:type="spellStart"/>
+      <w:r>
+        <w:t>futureTest_NDCG</w:t>
+      </w:r>
+      <w:proofErr w:type="spellEnd"/>
+      <w:r>
+        <w:t xml:space="preserve"> </w:t>
+      </w:r>
+      <w:proofErr w:type="spellStart"/>
+      <w:r>
+        <w:t>Test_HR</w:t>
+      </w:r>
+      <w:proofErr w:type="spellEnd"/>
+      <w:r>
+        <w:t xml:space="preserve">   </w:t>
+      </w:r>
+      <w:proofErr w:type="spellStart"/>
+      <w:r>
+        <w:t>Test_Sequence_ScoreTest_HT_Ordered_ScoreValid_NDCGValid_HR</w:t>
+      </w:r>
+      <w:proofErr w:type="spellEnd"/>
+      <w:r>
+        <w:t xml:space="preserve">  </w:t>
+      </w:r>
+      <w:proofErr w:type="spellStart"/>
+      <w:r>
+        <w:t>Valid_Sequence_ScoreValid_HT_Ordered_Score</w:t>
+      </w:r>
+      <w:proofErr w:type="spellEnd"/>
+    </w:p>
+    <w:p>
+      <w:r>
+        <w:t xml:space="preserve">1         0.2854    0.5283    0.2720    0.4002    0.3105    0.5667    0.2924    0.4295    </w:t>
+      </w:r>
+    </w:p>
+    <w:p>
+      <w:r>
+        <w:t xml:space="preserve">2         0.2769    0.5157    0.3167    0.4162    0.2899    0.5382    0.3267    0.4324    </w:t>
+      </w:r>
+    </w:p>
+    <w:p>
+      <w:r>
+        <w:t xml:space="preserve">3         0.2766    0.5164    0.3348    0.4256    0.2877    0.5428    0.3504    0.4466    </w:t>
+      </w:r>
+    </w:p>
+    <w:p>
+      <w:r>
+        <w:t xml:space="preserve">4         0.2678    0.5047    0.3318    0.4182    0.2950    0.5482    0.3574    0.4528    </w:t>
+      </w:r>
+    </w:p>
+    <w:p>
+      <w:r>
+        <w:t xml:space="preserve">5         0.2624    0.4988    0.3208    0.4098    0.2763    0.5235    0.3390    0.4313    </w:t>
+      </w:r>
+    </w:p>
+    <w:p>
+      <w:r>
+        <w:t xml:space="preserve">6         0.2696    0.5018    0.2985    0.4002    0.2903    0.5422    0.3233    0.4328    </w:t>
+      </w:r>
+    </w:p>
+    <w:p>
+      <w:r>
+        <w:t xml:space="preserve">7         0.2594    0.4875    0.2582    0.3729    0.2762    0.5134    0.2694    0.3914   </w:t>
+      </w:r>
+    </w:p>
+    <w:p/>
+    <w:p/>
+    <w:p/>
+    <w:p/>
+    <w:p/>
+    <w:p/>
+    <w:p/>
+    <w:p/>
+    <w:p/>
+    <w:p>
+      <w:pPr>
+        <w:rPr>
+          <w:b/>
+          <w:bCs/>
+        </w:rPr>
+      </w:pPr>
+      <w:r>
+        <w:rPr>
+          <w:b/>
+          <w:bCs/>
+        </w:rPr>
+        <w:lastRenderedPageBreak/>
+        <w:t># Future Rolling Window</w:t>
+      </w:r>
+      <w:r>
+        <w:rPr>
+          <w:b/>
+          <w:bCs/>
+        </w:rPr>
+        <w:t xml:space="preserve"> Teacher forcing: </w:t>
+      </w:r>
+    </w:p>
+    <w:p>
+      <w:r>
+        <w:t>Evaluation statistics when evaluating for each k-step into the future:  200</w:t>
+      </w:r>
+    </w:p>
+    <w:p>
+      <w:r>
+        <w:t>NDCG@10 Test Average: 0.2663</w:t>
+      </w:r>
+    </w:p>
+    <w:p>
+      <w:r>
+        <w:t>HR@10 Test Average: 0.5013</w:t>
+      </w:r>
+    </w:p>
+    <w:p>
+      <w:r>
+        <w:t>Sequence_Score@10 Test Average: 0.2983</w:t>
+      </w:r>
+    </w:p>
+    <w:p>
+      <w:r>
+        <w:t>HT_Ordered@10 Test Average: 0.3998</w:t>
+      </w:r>
+    </w:p>
+    <w:p>
+      <w:r>
+        <w:t>Kendall's Tau Test Average: 0.0357</w:t>
+      </w:r>
+    </w:p>
+    <w:p/>
+    <w:p>
+      <w:r>
+        <w:t>NDCG@10 Valid Average: 0.2737</w:t>
+      </w:r>
+    </w:p>
+    <w:p>
+      <w:r>
+        <w:t>HR@10 Valid Average: 0.5190</w:t>
+      </w:r>
+    </w:p>
+    <w:p>
+      <w:r>
+        <w:t>Sequence_Score@10 Valid Average: 0.3101</w:t>
+      </w:r>
+    </w:p>
+    <w:p>
+      <w:r>
+        <w:t>HT_Ordered@10 Valid Average: 0.4145</w:t>
+      </w:r>
+    </w:p>
+    <w:p>
+      <w:r>
+        <w:t>Kendall's Tau Valid Average: 0.0292</w:t>
+      </w:r>
+    </w:p>
+    <w:p>
+      <w:r>
+        <w:t xml:space="preserve">Position in </w:t>
+      </w:r>
+      <w:proofErr w:type="spellStart"/>
+      <w:r>
+        <w:t>futureTest_NDCG</w:t>
+      </w:r>
+      <w:proofErr w:type="spellEnd"/>
+      <w:r>
+        <w:t xml:space="preserve"> </w:t>
+      </w:r>
+      <w:proofErr w:type="spellStart"/>
+      <w:r>
+        <w:t>Test_HR</w:t>
+      </w:r>
+      <w:proofErr w:type="spellEnd"/>
+      <w:r>
+        <w:t xml:space="preserve">   </w:t>
+      </w:r>
+      <w:proofErr w:type="spellStart"/>
+      <w:r>
+        <w:t>Test_Sequence_ScoreTest_HT_Ordered_ScoreValid_NDCGValid_HR</w:t>
+      </w:r>
+      <w:proofErr w:type="spellEnd"/>
+      <w:r>
+        <w:t xml:space="preserve">  </w:t>
+      </w:r>
+      <w:proofErr w:type="spellStart"/>
+      <w:r>
+        <w:t>Valid_Sequence_ScoreValid_HT_Ordered_Score</w:t>
+      </w:r>
+      <w:proofErr w:type="spellEnd"/>
+    </w:p>
+    <w:p>
+      <w:r>
+        <w:t xml:space="preserve">1         0.2782    0.5240    0.2662    0.3951    0.2892    0.5403    0.2757    0.4080    </w:t>
+      </w:r>
+    </w:p>
+    <w:p>
+      <w:r>
+        <w:t xml:space="preserve">2         0.2735    0.5138    0.3066    0.4102    0.2764    0.5211    0.3086    0.4148    </w:t>
+      </w:r>
+    </w:p>
+    <w:p>
+      <w:r>
+        <w:t xml:space="preserve">3         0.2703    0.5092    0.3269    0.4181    0.2776    0.5221    0.3359    0.4290    </w:t>
+      </w:r>
+    </w:p>
+    <w:p>
+      <w:r>
+        <w:t xml:space="preserve">4         0.2674    0.5010    0.3239    0.4124    0.2798    0.5325    0.3463    0.4394    </w:t>
+      </w:r>
+    </w:p>
+    <w:p>
+      <w:r>
+        <w:t xml:space="preserve">5         0.2571    0.4875    0.3150    0.4012    0.2639    0.5102    0.3286    0.4194    </w:t>
+      </w:r>
+    </w:p>
+    <w:p>
+      <w:r>
+        <w:t xml:space="preserve">6         0.2617    0.4893    0.2907    0.3900    0.2697    0.5113    0.3073    0.4093    </w:t>
+      </w:r>
+    </w:p>
+    <w:p>
+      <w:r>
+        <w:t>7         0.2561    0.4840    0.2592    0.3716    0.2593    0.4952    0.2686    0.3819</w:t>
+      </w:r>
+    </w:p>
+    <w:p/>
+    <w:p/>
+    <w:p/>
+    <w:p/>
+    <w:p/>
+    <w:p/>
+    <w:p/>
+    <w:p/>
+    <w:p/>
+    <w:p>
+      <w:pPr>
+        <w:rPr>
+          <w:b/>
+          <w:bCs/>
+        </w:rPr>
+      </w:pPr>
+      <w:r>
+        <w:rPr>
+          <w:b/>
+          <w:bCs/>
+        </w:rPr>
+        <w:lastRenderedPageBreak/>
+        <w:t xml:space="preserve"># </w:t>
+      </w:r>
+      <w:r>
+        <w:rPr>
+          <w:b/>
+          <w:bCs/>
+        </w:rPr>
+        <w:t xml:space="preserve">Integrated All Action Prediction: </w:t>
+      </w:r>
+    </w:p>
+    <w:p>
+      <w:r>
+        <w:t>Evaluation statistics when evaluating for each k-step into the future:  200</w:t>
+      </w:r>
+    </w:p>
+    <w:p>
+      <w:r>
+        <w:t>NDCG@10 Test Average: 0.4958</w:t>
+      </w:r>
+    </w:p>
+    <w:p>
+      <w:r>
+        <w:t>HR@10 Test Average: 0.7591</w:t>
+      </w:r>
+    </w:p>
+    <w:p>
+      <w:r>
+        <w:t>Sequence_Score@10 Test Average: 0.4844</w:t>
+      </w:r>
+    </w:p>
+    <w:p>
+      <w:r>
+        <w:t>HT_Ordered@10 Test Average: 0.6217</w:t>
+      </w:r>
+    </w:p>
+    <w:p>
+      <w:r>
+        <w:t>Kendall's Tau Test Average: 0.1082</w:t>
+      </w:r>
+    </w:p>
+    <w:p>
+      <w:r>
+        <w:t>NDCG@10 Valid Average: 0.5059</w:t>
+      </w:r>
+    </w:p>
+    <w:p>
+      <w:r>
+        <w:t>HR@10 Valid Average: 0.7730</w:t>
+      </w:r>
+    </w:p>
+    <w:p>
+      <w:r>
+        <w:t>Sequence_Score@10 Valid Average: 0.4913</w:t>
+      </w:r>
+    </w:p>
+    <w:p>
+      <w:r>
+        <w:t>HT_Ordered@10 Valid Average: 0.6322</w:t>
+      </w:r>
+    </w:p>
+    <w:p>
+      <w:r>
+        <w:t>Kendall's Tau Valid Average: 0.0974</w:t>
+      </w:r>
+    </w:p>
+    <w:p>
+      <w:r>
+        <w:t xml:space="preserve">Position in </w:t>
+      </w:r>
+      <w:proofErr w:type="spellStart"/>
+      <w:r>
+        <w:t>futureTest_NDCG</w:t>
+      </w:r>
+      <w:proofErr w:type="spellEnd"/>
+      <w:r>
+        <w:t xml:space="preserve"> </w:t>
+      </w:r>
+      <w:proofErr w:type="spellStart"/>
+      <w:r>
+        <w:t>Test_HR</w:t>
+      </w:r>
+      <w:proofErr w:type="spellEnd"/>
+      <w:r>
+        <w:t xml:space="preserve">   </w:t>
+      </w:r>
+      <w:proofErr w:type="spellStart"/>
+      <w:r>
+        <w:t>Test_Sequence_ScoreTest_HT_Ordered_ScoreValid_NDCGValid_HR</w:t>
+      </w:r>
+      <w:proofErr w:type="spellEnd"/>
+      <w:r>
+        <w:t xml:space="preserve">  </w:t>
+      </w:r>
+      <w:proofErr w:type="spellStart"/>
+      <w:r>
+        <w:t>Valid_Sequence_ScoreValid_HT_Ordered_Score</w:t>
+      </w:r>
+      <w:proofErr w:type="spellEnd"/>
+    </w:p>
+    <w:p>
+      <w:r>
+        <w:t xml:space="preserve">1         0.5594    0.8124    0.5919    0.7021    0.5598    0.8215    0.5916    0.7066    </w:t>
+      </w:r>
+    </w:p>
+    <w:p>
+      <w:r>
+        <w:t xml:space="preserve">2         0.5406    0.7967    0.5923    0.6945    0.5368    0.7995    0.5923    0.6959    </w:t>
+      </w:r>
+    </w:p>
+    <w:p>
+      <w:r>
+        <w:t xml:space="preserve">3         0.5164    0.7802    0.5574    0.6688    0.5300    0.7914    0.5688    0.6801    </w:t>
+      </w:r>
+    </w:p>
+    <w:p>
+      <w:r>
+        <w:t xml:space="preserve">4         0.4944    0.7598    0.5110    0.6354    0.5076    0.7748    0.5217    0.6482    </w:t>
+      </w:r>
+    </w:p>
+    <w:p>
+      <w:r>
+        <w:t xml:space="preserve">5         0.4729    0.7331    0.4421    0.5876    0.4910    0.7590    0.4567    0.6079    </w:t>
+      </w:r>
+    </w:p>
+    <w:p>
+      <w:r>
+        <w:t xml:space="preserve">6         0.4489    0.7203    0.3821    0.5512    0.4703    0.7433    0.3904    0.5668    </w:t>
+      </w:r>
+    </w:p>
+    <w:p>
+      <w:r>
+        <w:t xml:space="preserve">7         0.4383    0.7110    0.3137    0.5123    0.4455    0.7218    0.3176    0.5197  </w:t>
+      </w:r>
+    </w:p>
+    <w:p/>
+    <w:p/>
+    <w:p/>
+    <w:p/>
+    <w:p/>
+    <w:p/>
+    <w:p/>
+    <w:p/>
+    <w:p/>
+    <w:p/>
+    <w:p>
+      <w:pPr>
+        <w:rPr>
+          <w:b/>
+          <w:bCs/>
+        </w:rPr>
+      </w:pPr>
+      <w:r>
+        <w:rPr>
+          <w:b/>
+          <w:bCs/>
+        </w:rPr>
+        <w:lastRenderedPageBreak/>
+        <w:t xml:space="preserve"># </w:t>
+      </w:r>
+      <w:r>
+        <w:rPr>
+          <w:b/>
+          <w:bCs/>
+        </w:rPr>
+        <w:t xml:space="preserve">Integrated All Action Prediction Autoregressive: </w:t>
+      </w:r>
+    </w:p>
+    <w:p>
+      <w:r>
+        <w:t>Evaluation statistics when evaluating for each k-step into the future:  200</w:t>
+      </w:r>
+    </w:p>
+    <w:p>
+      <w:r>
+        <w:t>NDCG@10 Test Average: 0.4928</w:t>
+      </w:r>
+    </w:p>
+    <w:p>
+      <w:r>
+        <w:t>HR@10 Test Average: 0.7609</w:t>
+      </w:r>
+    </w:p>
+    <w:p>
+      <w:r>
+        <w:t>Sequence_Score@10 Test Average: 0.4864</w:t>
+      </w:r>
+    </w:p>
+    <w:p>
+      <w:r>
+        <w:t>HT_Ordered@10 Test Average: 0.6236</w:t>
+      </w:r>
+    </w:p>
+    <w:p>
+      <w:r>
+        <w:t>Kendall's Tau Test Average: 0.1121</w:t>
+      </w:r>
+    </w:p>
+    <w:p/>
+    <w:p>
+      <w:r>
+        <w:t>NDCG@10 Valid Average: 0.5049</w:t>
+      </w:r>
+    </w:p>
+    <w:p>
+      <w:r>
+        <w:t>HR@10 Valid Average: 0.7766</w:t>
+      </w:r>
+    </w:p>
+    <w:p>
+      <w:r>
+        <w:t>Sequence_Score@10 Valid Average: 0.4927</w:t>
+      </w:r>
+    </w:p>
+    <w:p>
+      <w:r>
+        <w:t>HT_Ordered@10 Valid Average: 0.6346</w:t>
+      </w:r>
+    </w:p>
+    <w:p>
+      <w:r>
+        <w:t>Kendall's Tau Valid Average: 0.0943</w:t>
+      </w:r>
+    </w:p>
+    <w:p>
+      <w:r>
+        <w:t xml:space="preserve">Position in </w:t>
+      </w:r>
+      <w:proofErr w:type="spellStart"/>
+      <w:r>
+        <w:t>futureTest_NDCG</w:t>
+      </w:r>
+      <w:proofErr w:type="spellEnd"/>
+      <w:r>
+        <w:t xml:space="preserve"> </w:t>
+      </w:r>
+      <w:proofErr w:type="spellStart"/>
+      <w:r>
+        <w:t>Test_HR</w:t>
+      </w:r>
+      <w:proofErr w:type="spellEnd"/>
+      <w:r>
+        <w:t xml:space="preserve">   </w:t>
+      </w:r>
+      <w:proofErr w:type="spellStart"/>
+      <w:r>
+        <w:t>Test_Sequence_ScoreTest_HT_Ordered_ScoreValid_NDCGValid_HR</w:t>
+      </w:r>
+      <w:proofErr w:type="spellEnd"/>
+      <w:r>
+        <w:t xml:space="preserve">  </w:t>
+      </w:r>
+      <w:proofErr w:type="spellStart"/>
+      <w:r>
+        <w:t>Valid_Sequence_ScoreValid_HT_Ordered_Score</w:t>
+      </w:r>
+      <w:proofErr w:type="spellEnd"/>
+    </w:p>
+    <w:p>
+      <w:r>
+        <w:t xml:space="preserve">1         0.5534    0.8174    0.5864    0.7019    0.5667    0.8346    0.5993    0.7169    </w:t>
+      </w:r>
+    </w:p>
+    <w:p>
+      <w:r>
+        <w:t xml:space="preserve">2         0.5372    0.7946    0.5940    0.6943    0.5342    0.8096    0.5908    0.7002    </w:t>
+      </w:r>
+    </w:p>
+    <w:p>
+      <w:r>
+        <w:t xml:space="preserve">3         0.5195    0.7898    0.5651    0.6775    0.5192    0.7892    0.5638    0.6765    </w:t>
+      </w:r>
+    </w:p>
+    <w:p>
+      <w:r>
+        <w:t xml:space="preserve">4         0.4881    0.7611    0.5140    0.6376    0.5058    0.7748    0.5234    0.6491    </w:t>
+      </w:r>
+    </w:p>
+    <w:p>
+      <w:r>
+        <w:t xml:space="preserve">5         0.4685    0.7333    0.4451    0.5892    0.4863    0.7571    0.4612    0.6092    </w:t>
+      </w:r>
+    </w:p>
+    <w:p>
+      <w:r>
+        <w:t xml:space="preserve">6         0.4500    0.7240    0.3850    0.5545    0.4679    0.7411    0.3924    0.5668    </w:t>
+      </w:r>
+    </w:p>
+    <w:p>
+      <w:r>
+        <w:t>7         0.4326    0.7062    0.3148    0.5105    0.4541    0.7300    0.3178    0.5239</w:t>
+      </w:r>
+    </w:p>
+    <w:p/>
+    <w:p/>
+    <w:p/>
+    <w:p/>
+    <w:p/>
+    <w:p/>
+    <w:p/>
+    <w:p/>
+    <w:p/>
+    <w:p>
+      <w:pPr>
+        <w:rPr>
+          <w:b/>
+          <w:bCs/>
+        </w:rPr>
+      </w:pPr>
+      <w:r>
+        <w:rPr>
+          <w:b/>
+          <w:bCs/>
+        </w:rPr>
+        <w:lastRenderedPageBreak/>
+        <w:t xml:space="preserve"># </w:t>
+      </w:r>
+      <w:r>
+        <w:rPr>
+          <w:b/>
+          <w:bCs/>
+        </w:rPr>
+        <w:t xml:space="preserve">Integrated All Action Prediction Teacher Forcing: </w:t>
+      </w:r>
+    </w:p>
+    <w:p>
+      <w:r>
+        <w:t>NDCG@10 Test Average: 0.5183</w:t>
+      </w:r>
+    </w:p>
+    <w:p>
+      <w:r>
+        <w:t>HR@10 Test Average: 0.7800</w:t>
+      </w:r>
+    </w:p>
+    <w:p>
+      <w:r>
+        <w:t>Sequence_Score@10 Test Average: 0.5009</w:t>
+      </w:r>
+    </w:p>
+    <w:p>
+      <w:r>
+        <w:t>HT_Ordered@10 Test Average: 0.6405</w:t>
+      </w:r>
+    </w:p>
+    <w:p>
+      <w:r>
+        <w:t>Kendall's Tau Test Average: 0.1201</w:t>
+      </w:r>
+    </w:p>
+    <w:p>
+      <w:r>
+        <w:t>Valid</w:t>
+      </w:r>
+    </w:p>
+    <w:p/>
+    <w:p>
+      <w:r>
+        <w:t>NDCG@10 Valid Average: 0.5238</w:t>
+      </w:r>
+    </w:p>
+    <w:p>
+      <w:r>
+        <w:t>HR@10 Valid Average: 0.7903</w:t>
+      </w:r>
+    </w:p>
+    <w:p>
+      <w:r>
+        <w:t>Sequence_Score@10 Valid Average: 0.5044</w:t>
+      </w:r>
+    </w:p>
+    <w:p>
+      <w:r>
+        <w:t>HT_Ordered@10 Valid Average: 0.6473</w:t>
+      </w:r>
+    </w:p>
+    <w:p>
+      <w:r>
+        <w:t>Kendall's Tau Valid Average: 0.1050</w:t>
+      </w:r>
+    </w:p>
+    <w:p>
+      <w:r>
+        <w:t xml:space="preserve">Position in </w:t>
+      </w:r>
+      <w:proofErr w:type="spellStart"/>
+      <w:r>
+        <w:t>futureTest_NDCG</w:t>
+      </w:r>
+      <w:proofErr w:type="spellEnd"/>
+      <w:r>
+        <w:t xml:space="preserve"> </w:t>
+      </w:r>
+      <w:proofErr w:type="spellStart"/>
+      <w:r>
+        <w:t>Test_HR</w:t>
+      </w:r>
+      <w:proofErr w:type="spellEnd"/>
+      <w:r>
+        <w:t xml:space="preserve">   </w:t>
+      </w:r>
+      <w:proofErr w:type="spellStart"/>
+      <w:r>
+        <w:t>Test_Sequence_ScoreTest_HT_Ordered_ScoreValid_NDCGValid_HR</w:t>
+      </w:r>
+      <w:proofErr w:type="spellEnd"/>
+      <w:r>
+        <w:t xml:space="preserve">  </w:t>
+      </w:r>
+      <w:proofErr w:type="spellStart"/>
+      <w:r>
+        <w:t>Valid_Sequence_ScoreValid_HT_Ordered_Score</w:t>
+      </w:r>
+      <w:proofErr w:type="spellEnd"/>
+    </w:p>
+    <w:p>
+      <w:r>
+        <w:t xml:space="preserve">1         0.5924    0.8393    0.6291    0.7342    0.5870    0.8468    0.6232    0.7350    </w:t>
+      </w:r>
+    </w:p>
+    <w:p>
+      <w:r>
+        <w:t xml:space="preserve">2         0.5645    0.8202    0.6216    0.7209    0.5594    0.8231    0.6168    0.7200    </w:t>
+      </w:r>
+    </w:p>
+    <w:p>
+      <w:r>
+        <w:t xml:space="preserve">3         0.5383    0.7928    0.5732    0.6830    0.5464    0.8115    0.5904    0.7010    </w:t>
+      </w:r>
+    </w:p>
+    <w:p>
+      <w:r>
+        <w:t xml:space="preserve">4         0.5200    0.7887    0.5281    0.6584    0.5230    0.7903    0.5305    0.6604    </w:t>
+      </w:r>
+    </w:p>
+    <w:p>
+      <w:r>
+        <w:t xml:space="preserve">5         0.4921    0.7527    0.4505    0.6016    0.5026    0.7702    0.4633    0.6167    </w:t>
+      </w:r>
+    </w:p>
+    <w:p>
+      <w:r>
+        <w:t xml:space="preserve">6         0.4688    0.7385    0.3878    0.5632    0.4880    0.7539    0.3866    0.5702    </w:t>
+      </w:r>
+    </w:p>
+    <w:p>
+      <w:r>
+        <w:t>7         0.4521    0.7277    0.3163    0.5220    0.4603    0.7362    0.3199    0.5281</w:t>
+      </w:r>
+      <w:r>
+        <w:t xml:space="preserve">  </w:t>
+      </w:r>
+    </w:p>
+    <w:p/>
+    <w:p/>
+    <w:p/>
+    <w:p/>
+    <w:p/>
+    <w:p/>
+    <w:p/>
+    <w:p/>
+    <w:p/>
+    <w:p>
+      <w:pPr>
+        <w:rPr>
+          <w:b/>
+          <w:bCs/>
+        </w:rPr>
+      </w:pPr>
+      <w:r>
+        <w:rPr>
+          <w:b/>
+          <w:bCs/>
+        </w:rPr>
+        <w:lastRenderedPageBreak/>
+        <w:t xml:space="preserve"># </w:t>
+      </w:r>
+      <w:r>
+        <w:rPr>
+          <w:b/>
+          <w:bCs/>
+        </w:rPr>
+        <w:t xml:space="preserve">Integrated All Action Prediction </w:t>
+      </w:r>
+      <w:proofErr w:type="spellStart"/>
+      <w:r>
+        <w:rPr>
+          <w:b/>
+          <w:bCs/>
+        </w:rPr>
+        <w:t>Seq</w:t>
+      </w:r>
+      <w:proofErr w:type="spellEnd"/>
+      <w:r>
+        <w:rPr>
+          <w:b/>
+          <w:bCs/>
+        </w:rPr>
+        <w:t xml:space="preserve"> split</w:t>
+      </w:r>
+      <w:r>
+        <w:rPr>
+          <w:b/>
+          <w:bCs/>
+        </w:rPr>
+        <w:t xml:space="preserve">: </w:t>
+      </w:r>
+    </w:p>
+    <w:p>
+      <w:r>
+        <w:t>Evaluation statistics when evaluating for each k-step into the future:</w:t>
       </w:r>
       <w:r>
         <w:t xml:space="preserve"> 200</w:t>
       </w:r>
     </w:p>
-    <w:p>
-      <w:r>
-        <w:t>NDCG@10 Test Average: 0.1540</w:t>
-      </w:r>
-    </w:p>
-    <w:p>
-      <w:r>
-        <w:t>HR@10 Test Average: 0.2805</w:t>
-      </w:r>
-    </w:p>
-    <w:p>
-      <w:r>
-        <w:t>Sequence_Score@10 Test Average: 0.1679</w:t>
-      </w:r>
-    </w:p>
-    <w:p>
-      <w:r>
-        <w:t>HT_Ordered@10 Test Average: 0.2242</w:t>
-      </w:r>
-    </w:p>
-    <w:p>
-      <w:r>
-        <w:t>Kendall's Tau Test Average: 0.2364</w:t>
-      </w:r>
-    </w:p>
-    <w:p/>
-    <w:p>
-      <w:r>
-        <w:t>NDCG@10 Valid Average: 0.4051</w:t>
-      </w:r>
-    </w:p>
-    <w:p>
-      <w:r>
-        <w:t>HR@10 Valid Average: 0.6909</w:t>
-      </w:r>
-    </w:p>
-    <w:p>
-      <w:r>
-        <w:t>Sequence_Score@10 Valid Average: 0.4337</w:t>
-      </w:r>
-    </w:p>
-    <w:p>
-      <w:r>
-        <w:t>HT_Ordered@10 Valid Average: 0.5623</w:t>
-      </w:r>
-    </w:p>
-    <w:p>
-      <w:r>
-        <w:t>Kendall's Tau Valid Average: 0.1253</w:t>
+    <w:p/>
+    <w:p>
+      <w:r>
+        <w:t>NDCG@10 Test Average: 0.4956</w:t>
+      </w:r>
+    </w:p>
+    <w:p>
+      <w:r>
+        <w:t>HR@10 Test Average: 0.7601</w:t>
+      </w:r>
+    </w:p>
+    <w:p>
+      <w:r>
+        <w:t>Sequence_Score@10 Test Average: 0.4862</w:t>
+      </w:r>
+    </w:p>
+    <w:p>
+      <w:r>
+        <w:t>HT_Ordered@10 Test Average: 0.6232</w:t>
+      </w:r>
+    </w:p>
+    <w:p>
+      <w:r>
+        <w:t>Kendall's Tau Test Average: 0.1099</w:t>
+      </w:r>
+    </w:p>
+    <w:p/>
+    <w:p>
+      <w:r>
+        <w:t>NDCG@10 Valid Average: 0.5053</w:t>
+      </w:r>
+    </w:p>
+    <w:p>
+      <w:r>
+        <w:t>HR@10 Valid Average: 0.7735</w:t>
+      </w:r>
+    </w:p>
+    <w:p>
+      <w:r>
+        <w:t>Sequence_Score@10 Valid Average: 0.4904</w:t>
+      </w:r>
+    </w:p>
+    <w:p>
+      <w:r>
+        <w:t>HT_Ordered@10 Valid Average: 0.6319</w:t>
+      </w:r>
+    </w:p>
+    <w:p>
+      <w:r>
+        <w:t>Kendall's Tau Valid Average: 0.0881</w:t>
       </w:r>
     </w:p>
     <w:p>
@@ -4645,1087 +6291,37 @@
     </w:p>
     <w:p>
       <w:r>
-        <w:t xml:space="preserve">1         0.2184    0.3962    0.2137    0.3050    0.4624    0.7580    0.4747    0.6164    </w:t>
-      </w:r>
-    </w:p>
-    <w:p>
-      <w:r>
-        <w:t xml:space="preserve">2         0.1984    0.3632    0.2188    0.2910    0.4466    0.7558    0.5061    0.6310    </w:t>
-      </w:r>
-    </w:p>
-    <w:p>
-      <w:r>
-        <w:t xml:space="preserve">3         0.1791    0.3244    0.2074    0.2659    0.4383    0.7251    0.5044    0.6148    </w:t>
-      </w:r>
-    </w:p>
-    <w:p>
-      <w:r>
-        <w:t xml:space="preserve">4         0.1614    0.2835    0.1838    0.2337    0.4045    0.6858    0.4558    0.5708    </w:t>
-      </w:r>
-    </w:p>
-    <w:p>
-      <w:r>
-        <w:t xml:space="preserve">5         0.1276    0.2360    0.1484    0.1922    0.3918    0.6757    0.4226    0.5491    </w:t>
-      </w:r>
-    </w:p>
-    <w:p>
-      <w:r>
-        <w:t xml:space="preserve">6         0.1073    0.1976    0.1144    0.1560    0.3525    0.6268    0.3633    0.4951    </w:t>
-      </w:r>
-    </w:p>
-    <w:p>
-      <w:r>
-        <w:t xml:space="preserve">7         0.0856    0.1624    0.0888    0.1256    0.3395    0.6086    0.3093    0.4590  </w:t>
-      </w:r>
-    </w:p>
-    <w:p>
-      <w:pPr>
-        <w:rPr>
-          <w:b/>
-          <w:bCs/>
-        </w:rPr>
-      </w:pPr>
-    </w:p>
-    <w:p>
-      <w:pPr>
-        <w:rPr>
-          <w:b/>
-          <w:bCs/>
-        </w:rPr>
-      </w:pPr>
-    </w:p>
-    <w:p>
-      <w:pPr>
-        <w:rPr>
-          <w:b/>
-          <w:bCs/>
-        </w:rPr>
-      </w:pPr>
-    </w:p>
-    <w:p>
-      <w:pPr>
-        <w:rPr>
-          <w:b/>
-          <w:bCs/>
-        </w:rPr>
-      </w:pPr>
-    </w:p>
-    <w:p>
-      <w:pPr>
-        <w:rPr>
-          <w:b/>
-          <w:bCs/>
-        </w:rPr>
-      </w:pPr>
-    </w:p>
-    <w:p>
-      <w:pPr>
-        <w:rPr>
-          <w:b/>
-          <w:bCs/>
-        </w:rPr>
-      </w:pPr>
-    </w:p>
-    <w:p>
-      <w:pPr>
-        <w:rPr>
-          <w:b/>
-          <w:bCs/>
-        </w:rPr>
-      </w:pPr>
-    </w:p>
-    <w:p>
-      <w:pPr>
-        <w:rPr>
-          <w:b/>
-          <w:bCs/>
-        </w:rPr>
-      </w:pPr>
-    </w:p>
-    <w:p>
-      <w:pPr>
-        <w:rPr>
-          <w:b/>
-          <w:bCs/>
-        </w:rPr>
-      </w:pPr>
-    </w:p>
-    <w:p>
-      <w:pPr>
-        <w:rPr>
-          <w:b/>
-          <w:bCs/>
-        </w:rPr>
-      </w:pPr>
-      <w:r>
-        <w:rPr>
-          <w:b/>
-          <w:bCs/>
-        </w:rPr>
-        <w:t xml:space="preserve"># Future Rolling Window: </w:t>
-      </w:r>
-    </w:p>
-    <w:p>
-      <w:r>
-        <w:lastRenderedPageBreak/>
-        <w:t>Evaluation statistics when evaluating for each k-step into the future:</w:t>
-      </w:r>
-    </w:p>
-    <w:p/>
-    <w:p>
-      <w:r>
-        <w:t>NDCG@10 Test Average: 0.2711</w:t>
-      </w:r>
-    </w:p>
-    <w:p>
-      <w:r>
-        <w:t>HR@10 Test Average: 0.5077</w:t>
-      </w:r>
-    </w:p>
-    <w:p>
-      <w:r>
-        <w:t>Sequence_Score@10 Test Average: 0.3025</w:t>
-      </w:r>
-    </w:p>
-    <w:p>
-      <w:r>
-        <w:t>HT_Ordered@10 Test Average: 0.4051</w:t>
-      </w:r>
-    </w:p>
-    <w:p>
-      <w:r>
-        <w:t>Kendall's Tau Test Average: 0.0345</w:t>
-      </w:r>
-    </w:p>
-    <w:p/>
-    <w:p>
-      <w:r>
-        <w:t>NDCG@10 Valid Average: 0.2750</w:t>
-      </w:r>
-    </w:p>
-    <w:p>
-      <w:r>
-        <w:t>HR@10 Valid Average: 0.5204</w:t>
-      </w:r>
-    </w:p>
-    <w:p>
-      <w:r>
-        <w:t>Sequence_Score@10 Valid Average: 0.3105</w:t>
-      </w:r>
-    </w:p>
-    <w:p>
-      <w:r>
-        <w:t>HT_Ordered@10 Valid Average: 0.4154</w:t>
-      </w:r>
-    </w:p>
-    <w:p>
-      <w:r>
-        <w:t>Kendall's Tau Valid Average: 0.0305</w:t>
-      </w:r>
-    </w:p>
-    <w:p>
-      <w:r>
-        <w:t xml:space="preserve">Position in </w:t>
-      </w:r>
-      <w:proofErr w:type="spellStart"/>
-      <w:r>
-        <w:t>futureTest_NDCG</w:t>
-      </w:r>
-      <w:proofErr w:type="spellEnd"/>
-      <w:r>
-        <w:t xml:space="preserve"> </w:t>
-      </w:r>
-      <w:proofErr w:type="spellStart"/>
-      <w:r>
-        <w:t>Test_HR</w:t>
-      </w:r>
-      <w:proofErr w:type="spellEnd"/>
-      <w:r>
-        <w:t xml:space="preserve">   </w:t>
-      </w:r>
-      <w:proofErr w:type="spellStart"/>
-      <w:r>
-        <w:t>Test_Sequence_ScoreTest_HT_Ordered_ScoreValid_NDCGValid_HR</w:t>
-      </w:r>
-      <w:proofErr w:type="spellEnd"/>
-      <w:r>
-        <w:t xml:space="preserve">  </w:t>
-      </w:r>
-      <w:proofErr w:type="spellStart"/>
-      <w:r>
-        <w:t>Valid_Sequence_ScoreValid_HT_Ordered_Score</w:t>
-      </w:r>
-      <w:proofErr w:type="spellEnd"/>
-    </w:p>
-    <w:p>
-      <w:r>
-        <w:t>1         0.2833    0.5264    0.2672    0.3968    0.2881    0.5363    0.2785    0.4074</w:t>
-      </w:r>
-    </w:p>
-    <w:p>
-      <w:r>
-        <w:t>2         0.2784    0.5188    0.3126    0.4157    0.2783    0.5311    0.3087    0.4199</w:t>
-      </w:r>
-    </w:p>
-    <w:p>
-      <w:r>
-        <w:t>3         0.2757    0.5144    0.3269    0.4207    0.2716    0.5153    0.3344    0.4249</w:t>
-      </w:r>
-    </w:p>
-    <w:p>
-      <w:r>
-        <w:t>4         0.2703    0.5018    0.3309    0.4163    0.2795    0.5319    0.3503    0.4411</w:t>
-      </w:r>
-    </w:p>
-    <w:p>
-      <w:r>
-        <w:t>5         0.2608    0.4997    0.3206    0.4101    0.2677    0.5148    0.3282    0.4215</w:t>
-      </w:r>
-    </w:p>
-    <w:p>
-      <w:r>
-        <w:t>6         0.2661    0.4969    0.2959    0.3964    0.2709    0.5023    0.3003    0.4013</w:t>
-      </w:r>
-    </w:p>
-    <w:p>
-      <w:r>
-        <w:t>7         0.2633    0.4960    0.2633    0.3796    0.2692    0.5107    0.2733    0.3920</w:t>
-      </w:r>
-    </w:p>
-    <w:p/>
-    <w:p/>
-    <w:p/>
-    <w:p/>
-    <w:p/>
-    <w:p/>
-    <w:p/>
-    <w:p/>
-    <w:p>
-      <w:pPr>
-        <w:rPr>
-          <w:b/>
-          <w:bCs/>
-        </w:rPr>
-      </w:pPr>
-      <w:r>
-        <w:rPr>
-          <w:b/>
-          <w:bCs/>
-        </w:rPr>
-        <w:t># Future Rolling Window</w:t>
-      </w:r>
-      <w:r>
-        <w:rPr>
-          <w:b/>
-          <w:bCs/>
-        </w:rPr>
-        <w:t xml:space="preserve"> </w:t>
-      </w:r>
-      <w:proofErr w:type="spellStart"/>
-      <w:r>
-        <w:rPr>
-          <w:b/>
-          <w:bCs/>
-        </w:rPr>
-        <w:t>Autoregr</w:t>
-      </w:r>
-      <w:proofErr w:type="spellEnd"/>
-      <w:r>
-        <w:rPr>
-          <w:b/>
-          <w:bCs/>
-        </w:rPr>
-        <w:t xml:space="preserve">: </w:t>
-      </w:r>
-    </w:p>
-    <w:p>
-      <w:r>
-        <w:lastRenderedPageBreak/>
-        <w:t>Evaluation statistics when evaluating for each k-step into the future:  200</w:t>
-      </w:r>
-    </w:p>
-    <w:p>
-      <w:r>
-        <w:t>NDCG@10 Test Average: 0.2711</w:t>
-      </w:r>
-    </w:p>
-    <w:p>
-      <w:r>
-        <w:t>HR@10 Test Average: 0.5076</w:t>
-      </w:r>
-    </w:p>
-    <w:p>
-      <w:r>
-        <w:t>Sequence_Score@10 Test Average: 0.3047</w:t>
-      </w:r>
-    </w:p>
-    <w:p>
-      <w:r>
-        <w:t>HT_Ordered@10 Test Average: 0.4062</w:t>
-      </w:r>
-    </w:p>
-    <w:p>
-      <w:r>
-        <w:t>Kendall's Tau Test Average: 0.0300</w:t>
-      </w:r>
-    </w:p>
-    <w:p/>
-    <w:p>
-      <w:r>
-        <w:t>NDCG@10 Valid Average: 0.2894</w:t>
-      </w:r>
-    </w:p>
-    <w:p>
-      <w:r>
-        <w:t>HR@10 Valid Average: 0.5393</w:t>
-      </w:r>
-    </w:p>
-    <w:p>
-      <w:r>
-        <w:t>Sequence_Score@10 Valid Average: 0.3227</w:t>
-      </w:r>
-    </w:p>
-    <w:p>
-      <w:r>
-        <w:t>HT_Ordered@10 Valid Average: 0.4310</w:t>
-      </w:r>
-    </w:p>
-    <w:p>
-      <w:r>
-        <w:t>Kendall's Tau Valid Average: 0.0252</w:t>
-      </w:r>
-    </w:p>
-    <w:p>
-      <w:r>
-        <w:t xml:space="preserve">Position in </w:t>
-      </w:r>
-      <w:proofErr w:type="spellStart"/>
-      <w:r>
-        <w:t>futureTest_NDCG</w:t>
-      </w:r>
-      <w:proofErr w:type="spellEnd"/>
-      <w:r>
-        <w:t xml:space="preserve"> </w:t>
-      </w:r>
-      <w:proofErr w:type="spellStart"/>
-      <w:r>
-        <w:t>Test_HR</w:t>
-      </w:r>
-      <w:proofErr w:type="spellEnd"/>
-      <w:r>
-        <w:t xml:space="preserve">   </w:t>
-      </w:r>
-      <w:proofErr w:type="spellStart"/>
-      <w:r>
-        <w:t>Test_Sequence_ScoreTest_HT_Ordered_ScoreValid_NDCGValid_HR</w:t>
-      </w:r>
-      <w:proofErr w:type="spellEnd"/>
-      <w:r>
-        <w:t xml:space="preserve">  </w:t>
-      </w:r>
-      <w:proofErr w:type="spellStart"/>
-      <w:r>
-        <w:t>Valid_Sequence_ScoreValid_HT_Ordered_Score</w:t>
-      </w:r>
-      <w:proofErr w:type="spellEnd"/>
-    </w:p>
-    <w:p>
-      <w:r>
-        <w:t xml:space="preserve">1         0.2854    0.5283    0.2720    0.4002    0.3105    0.5667    0.2924    0.4295    </w:t>
-      </w:r>
-    </w:p>
-    <w:p>
-      <w:r>
-        <w:t xml:space="preserve">2         0.2769    0.5157    0.3167    0.4162    0.2899    0.5382    0.3267    0.4324    </w:t>
-      </w:r>
-    </w:p>
-    <w:p>
-      <w:r>
-        <w:t xml:space="preserve">3         0.2766    0.5164    0.3348    0.4256    0.2877    0.5428    0.3504    0.4466    </w:t>
-      </w:r>
-    </w:p>
-    <w:p>
-      <w:r>
-        <w:t xml:space="preserve">4         0.2678    0.5047    0.3318    0.4182    0.2950    0.5482    0.3574    0.4528    </w:t>
-      </w:r>
-    </w:p>
-    <w:p>
-      <w:r>
-        <w:t xml:space="preserve">5         0.2624    0.4988    0.3208    0.4098    0.2763    0.5235    0.3390    0.4313    </w:t>
-      </w:r>
-    </w:p>
-    <w:p>
-      <w:r>
-        <w:t xml:space="preserve">6         0.2696    0.5018    0.2985    0.4002    0.2903    0.5422    0.3233    0.4328    </w:t>
-      </w:r>
-    </w:p>
-    <w:p>
-      <w:r>
-        <w:t xml:space="preserve">7         0.2594    0.4875    0.2582    0.3729    0.2762    0.5134    0.2694    0.3914   </w:t>
-      </w:r>
-    </w:p>
-    <w:p/>
-    <w:p/>
-    <w:p/>
-    <w:p/>
-    <w:p/>
-    <w:p/>
-    <w:p/>
-    <w:p/>
-    <w:p/>
-    <w:p>
-      <w:pPr>
-        <w:rPr>
-          <w:b/>
-          <w:bCs/>
-        </w:rPr>
-      </w:pPr>
-      <w:r>
-        <w:rPr>
-          <w:b/>
-          <w:bCs/>
-        </w:rPr>
-        <w:t># Future Rolling Window</w:t>
-      </w:r>
-      <w:r>
-        <w:rPr>
-          <w:b/>
-          <w:bCs/>
-        </w:rPr>
-        <w:t xml:space="preserve"> Teacher forcing: </w:t>
-      </w:r>
-    </w:p>
-    <w:p>
-      <w:r>
-        <w:lastRenderedPageBreak/>
-        <w:t>Evaluation statistics when evaluating for each k-step into the future:  200</w:t>
-      </w:r>
-    </w:p>
-    <w:p>
-      <w:r>
-        <w:t>NDCG@10 Test Average: 0.2663</w:t>
-      </w:r>
-    </w:p>
-    <w:p>
-      <w:r>
-        <w:t>HR@10 Test Average: 0.5013</w:t>
-      </w:r>
-    </w:p>
-    <w:p>
-      <w:r>
-        <w:t>Sequence_Score@10 Test Average: 0.2983</w:t>
-      </w:r>
-    </w:p>
-    <w:p>
-      <w:r>
-        <w:t>HT_Ordered@10 Test Average: 0.3998</w:t>
-      </w:r>
-    </w:p>
-    <w:p>
-      <w:r>
-        <w:t>Kendall's Tau Test Average: 0.0357</w:t>
-      </w:r>
-    </w:p>
-    <w:p/>
-    <w:p>
-      <w:r>
-        <w:t>NDCG@10 Valid Average: 0.2737</w:t>
-      </w:r>
-    </w:p>
-    <w:p>
-      <w:r>
-        <w:t>HR@10 Valid Average: 0.5190</w:t>
-      </w:r>
-    </w:p>
-    <w:p>
-      <w:r>
-        <w:t>Sequence_Score@10 Valid Average: 0.3101</w:t>
-      </w:r>
-    </w:p>
-    <w:p>
-      <w:r>
-        <w:t>HT_Ordered@10 Valid Average: 0.4145</w:t>
-      </w:r>
-    </w:p>
-    <w:p>
-      <w:r>
-        <w:t>Kendall's Tau Valid Average: 0.0292</w:t>
-      </w:r>
-    </w:p>
-    <w:p>
-      <w:r>
-        <w:t xml:space="preserve">Position in </w:t>
-      </w:r>
-      <w:proofErr w:type="spellStart"/>
-      <w:r>
-        <w:t>futureTest_NDCG</w:t>
-      </w:r>
-      <w:proofErr w:type="spellEnd"/>
-      <w:r>
-        <w:t xml:space="preserve"> </w:t>
-      </w:r>
-      <w:proofErr w:type="spellStart"/>
-      <w:r>
-        <w:t>Test_HR</w:t>
-      </w:r>
-      <w:proofErr w:type="spellEnd"/>
-      <w:r>
-        <w:t xml:space="preserve">   </w:t>
-      </w:r>
-      <w:proofErr w:type="spellStart"/>
-      <w:r>
-        <w:t>Test_Sequence_ScoreTest_HT_Ordered_ScoreValid_NDCGValid_HR</w:t>
-      </w:r>
-      <w:proofErr w:type="spellEnd"/>
-      <w:r>
-        <w:t xml:space="preserve">  </w:t>
-      </w:r>
-      <w:proofErr w:type="spellStart"/>
-      <w:r>
-        <w:t>Valid_Sequence_ScoreValid_HT_Ordered_Score</w:t>
-      </w:r>
-      <w:proofErr w:type="spellEnd"/>
-    </w:p>
-    <w:p>
-      <w:r>
-        <w:t xml:space="preserve">1         0.2782    0.5240    0.2662    0.3951    0.2892    0.5403    0.2757    0.4080    </w:t>
-      </w:r>
-    </w:p>
-    <w:p>
-      <w:r>
-        <w:t xml:space="preserve">2         0.2735    0.5138    0.3066    0.4102    0.2764    0.5211    0.3086    0.4148    </w:t>
-      </w:r>
-    </w:p>
-    <w:p>
-      <w:r>
-        <w:t xml:space="preserve">3         0.2703    0.5092    0.3269    0.4181    0.2776    0.5221    0.3359    0.4290    </w:t>
-      </w:r>
-    </w:p>
-    <w:p>
-      <w:r>
-        <w:t xml:space="preserve">4         0.2674    0.5010    0.3239    0.4124    0.2798    0.5325    0.3463    0.4394    </w:t>
-      </w:r>
-    </w:p>
-    <w:p>
-      <w:r>
-        <w:t xml:space="preserve">5         0.2571    0.4875    0.3150    0.4012    0.2639    0.5102    0.3286    0.4194    </w:t>
-      </w:r>
-    </w:p>
-    <w:p>
-      <w:r>
-        <w:t xml:space="preserve">6         0.2617    0.4893    0.2907    0.3900    0.2697    0.5113    0.3073    0.4093    </w:t>
-      </w:r>
-    </w:p>
-    <w:p>
-      <w:r>
-        <w:t>7         0.2561    0.4840    0.2592    0.3716    0.2593    0.4952    0.2686    0.3819</w:t>
-      </w:r>
-    </w:p>
-    <w:p/>
-    <w:p/>
-    <w:p/>
-    <w:p/>
-    <w:p/>
-    <w:p/>
-    <w:p/>
-    <w:p>
-      <w:pPr>
-        <w:rPr>
-          <w:b/>
-          <w:bCs/>
-        </w:rPr>
-      </w:pPr>
-      <w:r>
-        <w:rPr>
-          <w:b/>
-          <w:bCs/>
-        </w:rPr>
-        <w:t xml:space="preserve"># </w:t>
-      </w:r>
-      <w:r>
-        <w:rPr>
-          <w:b/>
-          <w:bCs/>
-        </w:rPr>
-        <w:t>Integrated All Action Prediction</w:t>
-      </w:r>
-      <w:r>
-        <w:rPr>
-          <w:b/>
-          <w:bCs/>
-        </w:rPr>
-        <w:t xml:space="preserve">: </w:t>
-      </w:r>
-    </w:p>
-    <w:p>
-      <w:r>
-        <w:t>Evaluation statistics when evaluating for each k-step into the future:  200</w:t>
-      </w:r>
-    </w:p>
-    <w:p>
-      <w:r>
-        <w:t>NDCG@10 Test Average: 0.4958</w:t>
-      </w:r>
-    </w:p>
-    <w:p>
-      <w:r>
-        <w:lastRenderedPageBreak/>
-        <w:t>HR@10 Test Average: 0.7591</w:t>
-      </w:r>
-    </w:p>
-    <w:p>
-      <w:r>
-        <w:t>Sequence_Score@10 Test Average: 0.4844</w:t>
-      </w:r>
-    </w:p>
-    <w:p>
-      <w:r>
-        <w:t>HT_Ordered@10 Test Average: 0.6217</w:t>
-      </w:r>
-    </w:p>
-    <w:p>
-      <w:r>
-        <w:t>Kendall's Tau Test Average: 0.1082</w:t>
-      </w:r>
-    </w:p>
-    <w:p>
-      <w:r>
-        <w:t>NDCG@10 Valid Average: 0.5059</w:t>
-      </w:r>
-    </w:p>
-    <w:p>
-      <w:r>
-        <w:t>HR@10 Valid Average: 0.7730</w:t>
-      </w:r>
-    </w:p>
-    <w:p>
-      <w:r>
-        <w:t>Sequence_Score@10 Valid Average: 0.4913</w:t>
-      </w:r>
-    </w:p>
-    <w:p>
-      <w:r>
-        <w:t>HT_Ordered@10 Valid Average: 0.6322</w:t>
-      </w:r>
-    </w:p>
-    <w:p>
-      <w:r>
-        <w:t>Kendall's Tau Valid Average: 0.0974</w:t>
-      </w:r>
-    </w:p>
-    <w:p>
-      <w:r>
-        <w:t xml:space="preserve">Position in </w:t>
-      </w:r>
-      <w:proofErr w:type="spellStart"/>
-      <w:r>
-        <w:t>futureTest_NDCG</w:t>
-      </w:r>
-      <w:proofErr w:type="spellEnd"/>
-      <w:r>
-        <w:t xml:space="preserve"> </w:t>
-      </w:r>
-      <w:proofErr w:type="spellStart"/>
-      <w:r>
-        <w:t>Test_HR</w:t>
-      </w:r>
-      <w:proofErr w:type="spellEnd"/>
-      <w:r>
-        <w:t xml:space="preserve">   </w:t>
-      </w:r>
-      <w:proofErr w:type="spellStart"/>
-      <w:r>
-        <w:t>Test_Sequence_ScoreTest_HT_Ordered_ScoreValid_NDCGValid_HR</w:t>
-      </w:r>
-      <w:proofErr w:type="spellEnd"/>
-      <w:r>
-        <w:t xml:space="preserve">  </w:t>
-      </w:r>
-      <w:proofErr w:type="spellStart"/>
-      <w:r>
-        <w:t>Valid_Sequence_ScoreValid_HT_Ordered_Score</w:t>
-      </w:r>
-      <w:proofErr w:type="spellEnd"/>
-    </w:p>
-    <w:p>
-      <w:r>
-        <w:t xml:space="preserve">1         0.5594    0.8124    0.5919    0.7021    0.5598    0.8215    0.5916    0.7066    </w:t>
-      </w:r>
-    </w:p>
-    <w:p>
-      <w:r>
-        <w:t xml:space="preserve">2         0.5406    0.7967    0.5923    0.6945    0.5368    0.7995    0.5923    0.6959    </w:t>
-      </w:r>
-    </w:p>
-    <w:p>
-      <w:r>
-        <w:t xml:space="preserve">3         0.5164    0.7802    0.5574    0.6688    0.5300    0.7914    0.5688    0.6801    </w:t>
-      </w:r>
-    </w:p>
-    <w:p>
-      <w:r>
-        <w:t xml:space="preserve">4         0.4944    0.7598    0.5110    0.6354    0.5076    0.7748    0.5217    0.6482    </w:t>
-      </w:r>
-    </w:p>
-    <w:p>
-      <w:r>
-        <w:t xml:space="preserve">5         0.4729    0.7331    0.4421    0.5876    0.4910    0.7590    0.4567    0.6079    </w:t>
-      </w:r>
-    </w:p>
-    <w:p>
-      <w:r>
-        <w:t xml:space="preserve">6         0.4489    0.7203    0.3821    0.5512    0.4703    0.7433    0.3904    0.5668    </w:t>
-      </w:r>
-    </w:p>
-    <w:p>
-      <w:r>
-        <w:t xml:space="preserve">7         0.4383    0.7110    0.3137    0.5123    0.4455    0.7218    0.3176    0.5197  </w:t>
-      </w:r>
-    </w:p>
-    <w:p/>
-    <w:p/>
-    <w:p/>
-    <w:p/>
-    <w:p/>
-    <w:p/>
-    <w:p/>
-    <w:p/>
-    <w:p/>
-    <w:p/>
-    <w:p>
-      <w:pPr>
-        <w:rPr>
-          <w:b/>
-          <w:bCs/>
-        </w:rPr>
-      </w:pPr>
-      <w:r>
-        <w:rPr>
-          <w:b/>
-          <w:bCs/>
-        </w:rPr>
-        <w:t xml:space="preserve"># </w:t>
-      </w:r>
-      <w:r>
-        <w:rPr>
-          <w:b/>
-          <w:bCs/>
-        </w:rPr>
-        <w:t>Integrated All Action Prediction</w:t>
-      </w:r>
-      <w:r>
-        <w:rPr>
-          <w:b/>
-          <w:bCs/>
-        </w:rPr>
-        <w:t xml:space="preserve"> Autoregressive</w:t>
-      </w:r>
-      <w:r>
-        <w:rPr>
-          <w:b/>
-          <w:bCs/>
-        </w:rPr>
-        <w:t xml:space="preserve">: </w:t>
-      </w:r>
-    </w:p>
-    <w:p>
-      <w:r>
-        <w:t>Evaluation statistics when evaluating for each k-step into the future:  200</w:t>
-      </w:r>
-    </w:p>
-    <w:p>
-      <w:r>
-        <w:t>NDCG@10 Test Average: 0.4928</w:t>
-      </w:r>
-    </w:p>
-    <w:p>
-      <w:r>
-        <w:lastRenderedPageBreak/>
-        <w:t>HR@10 Test Average: 0.7609</w:t>
-      </w:r>
-    </w:p>
-    <w:p>
-      <w:r>
-        <w:t>Sequence_Score@10 Test Average: 0.4864</w:t>
-      </w:r>
-    </w:p>
-    <w:p>
-      <w:r>
-        <w:t>HT_Ordered@10 Test Average: 0.6236</w:t>
-      </w:r>
-    </w:p>
-    <w:p>
-      <w:r>
-        <w:t>Kendall's Tau Test Average: 0.1121</w:t>
-      </w:r>
-    </w:p>
-    <w:p/>
-    <w:p>
-      <w:r>
-        <w:t>NDCG@10 Valid Average: 0.5049</w:t>
-      </w:r>
-    </w:p>
-    <w:p>
-      <w:r>
-        <w:t>HR@10 Valid Average: 0.7766</w:t>
-      </w:r>
-    </w:p>
-    <w:p>
-      <w:r>
-        <w:t>Sequence_Score@10 Valid Average: 0.4927</w:t>
-      </w:r>
-    </w:p>
-    <w:p>
-      <w:r>
-        <w:t>HT_Ordered@10 Valid Average: 0.6346</w:t>
-      </w:r>
-    </w:p>
-    <w:p>
-      <w:r>
-        <w:t>Kendall's Tau Valid Average: 0.0943</w:t>
-      </w:r>
-    </w:p>
-    <w:p>
-      <w:r>
-        <w:t xml:space="preserve">Position in </w:t>
-      </w:r>
-      <w:proofErr w:type="spellStart"/>
-      <w:r>
-        <w:t>futureTest_NDCG</w:t>
-      </w:r>
-      <w:proofErr w:type="spellEnd"/>
-      <w:r>
-        <w:t xml:space="preserve"> </w:t>
-      </w:r>
-      <w:proofErr w:type="spellStart"/>
-      <w:r>
-        <w:t>Test_HR</w:t>
-      </w:r>
-      <w:proofErr w:type="spellEnd"/>
-      <w:r>
-        <w:t xml:space="preserve">   </w:t>
-      </w:r>
-      <w:proofErr w:type="spellStart"/>
-      <w:r>
-        <w:t>Test_Sequence_ScoreTest_HT_Ordered_ScoreValid_NDCGValid_HR</w:t>
-      </w:r>
-      <w:proofErr w:type="spellEnd"/>
-      <w:r>
-        <w:t xml:space="preserve">  </w:t>
-      </w:r>
-      <w:proofErr w:type="spellStart"/>
-      <w:r>
-        <w:t>Valid_Sequence_ScoreValid_HT_Ordered_Score</w:t>
-      </w:r>
-      <w:proofErr w:type="spellEnd"/>
-    </w:p>
-    <w:p>
-      <w:r>
-        <w:t xml:space="preserve">1         0.5534    0.8174    0.5864    0.7019    0.5667    0.8346    0.5993    0.7169    </w:t>
-      </w:r>
-    </w:p>
-    <w:p>
-      <w:r>
-        <w:t xml:space="preserve">2         0.5372    0.7946    0.5940    0.6943    0.5342    0.8096    0.5908    0.7002    </w:t>
-      </w:r>
-    </w:p>
-    <w:p>
-      <w:r>
-        <w:t xml:space="preserve">3         0.5195    0.7898    0.5651    0.6775    0.5192    0.7892    0.5638    0.6765    </w:t>
-      </w:r>
-    </w:p>
-    <w:p>
-      <w:r>
-        <w:t xml:space="preserve">4         0.4881    0.7611    0.5140    0.6376    0.5058    0.7748    0.5234    0.6491    </w:t>
-      </w:r>
-    </w:p>
-    <w:p>
-      <w:r>
-        <w:t xml:space="preserve">5         0.4685    0.7333    0.4451    0.5892    0.4863    0.7571    0.4612    0.6092    </w:t>
-      </w:r>
-    </w:p>
-    <w:p>
-      <w:r>
-        <w:t xml:space="preserve">6         0.4500    0.7240    0.3850    0.5545    0.4679    0.7411    0.3924    0.5668    </w:t>
-      </w:r>
-    </w:p>
-    <w:p>
-      <w:r>
-        <w:t>7         0.4326    0.7062    0.3148    0.5105    0.4541    0.7300    0.3178    0.5239</w:t>
-      </w:r>
-    </w:p>
-    <w:p/>
-    <w:p/>
-    <w:p/>
-    <w:p/>
-    <w:p/>
-    <w:p/>
-    <w:p/>
-    <w:p/>
-    <w:p/>
-    <w:p>
-      <w:pPr>
-        <w:rPr>
-          <w:b/>
-          <w:bCs/>
-        </w:rPr>
-      </w:pPr>
-      <w:r>
-        <w:rPr>
-          <w:b/>
-          <w:bCs/>
-        </w:rPr>
-        <w:t xml:space="preserve"># </w:t>
-      </w:r>
-      <w:r>
-        <w:rPr>
-          <w:b/>
-          <w:bCs/>
-        </w:rPr>
-        <w:t xml:space="preserve">Integrated All Action Prediction </w:t>
-      </w:r>
-      <w:r>
-        <w:rPr>
-          <w:b/>
-          <w:bCs/>
-        </w:rPr>
-        <w:t>Teacher Forcing</w:t>
-      </w:r>
-      <w:r>
-        <w:rPr>
-          <w:b/>
-          <w:bCs/>
-        </w:rPr>
-        <w:t xml:space="preserve">: </w:t>
-      </w:r>
-    </w:p>
-    <w:p>
-      <w:r>
-        <w:t>NDCG@10 Test Average: 0.5183</w:t>
-      </w:r>
-    </w:p>
-    <w:p>
-      <w:r>
-        <w:t>HR@10 Test Average: 0.7800</w:t>
-      </w:r>
-    </w:p>
-    <w:p>
-      <w:r>
-        <w:lastRenderedPageBreak/>
-        <w:t>Sequence_Score@10 Test Average: 0.5009</w:t>
-      </w:r>
-    </w:p>
-    <w:p>
-      <w:r>
-        <w:t>HT_Ordered@10 Test Average: 0.6405</w:t>
-      </w:r>
-    </w:p>
-    <w:p>
-      <w:r>
-        <w:t>Kendall's Tau Test Average: 0.1201</w:t>
-      </w:r>
-    </w:p>
-    <w:p>
-      <w:r>
-        <w:t>Valid</w:t>
-      </w:r>
-    </w:p>
-    <w:p/>
-    <w:p>
-      <w:r>
-        <w:t>NDCG@10 Valid Average: 0.5238</w:t>
-      </w:r>
-    </w:p>
-    <w:p>
-      <w:r>
-        <w:t>HR@10 Valid Average: 0.7903</w:t>
-      </w:r>
-    </w:p>
-    <w:p>
-      <w:r>
-        <w:t>Sequence_Score@10 Valid Average: 0.5044</w:t>
-      </w:r>
-    </w:p>
-    <w:p>
-      <w:r>
-        <w:t>HT_Ordered@10 Valid Average: 0.6473</w:t>
-      </w:r>
-    </w:p>
-    <w:p>
-      <w:r>
-        <w:t>Kendall's Tau Valid Average: 0.1050</w:t>
-      </w:r>
-    </w:p>
-    <w:p>
-      <w:r>
-        <w:t xml:space="preserve">Position in </w:t>
-      </w:r>
-      <w:proofErr w:type="spellStart"/>
-      <w:r>
-        <w:t>futureTest_NDCG</w:t>
-      </w:r>
-      <w:proofErr w:type="spellEnd"/>
-      <w:r>
-        <w:t xml:space="preserve"> </w:t>
-      </w:r>
-      <w:proofErr w:type="spellStart"/>
-      <w:r>
-        <w:t>Test_HR</w:t>
-      </w:r>
-      <w:proofErr w:type="spellEnd"/>
-      <w:r>
-        <w:t xml:space="preserve">   </w:t>
-      </w:r>
-      <w:proofErr w:type="spellStart"/>
-      <w:r>
-        <w:t>Test_Sequence_ScoreTest_HT_Ordered_ScoreValid_NDCGValid_HR</w:t>
-      </w:r>
-      <w:proofErr w:type="spellEnd"/>
-      <w:r>
-        <w:t xml:space="preserve">  </w:t>
-      </w:r>
-      <w:proofErr w:type="spellStart"/>
-      <w:r>
-        <w:t>Valid_Sequence_ScoreValid_HT_Ordered_Score</w:t>
-      </w:r>
-      <w:proofErr w:type="spellEnd"/>
-    </w:p>
-    <w:p>
-      <w:r>
-        <w:t xml:space="preserve">1         0.5924    0.8393    0.6291    0.7342    0.5870    0.8468    0.6232    0.7350    </w:t>
-      </w:r>
-    </w:p>
-    <w:p>
-      <w:r>
-        <w:t xml:space="preserve">2         0.5645    0.8202    0.6216    0.7209    0.5594    0.8231    0.6168    0.7200    </w:t>
-      </w:r>
-    </w:p>
-    <w:p>
-      <w:r>
-        <w:t xml:space="preserve">3         0.5383    0.7928    0.5732    0.6830    0.5464    0.8115    0.5904    0.7010    </w:t>
-      </w:r>
-    </w:p>
-    <w:p>
-      <w:r>
-        <w:t xml:space="preserve">4         0.5200    0.7887    0.5281    0.6584    0.5230    0.7903    0.5305    0.6604    </w:t>
-      </w:r>
-    </w:p>
-    <w:p>
-      <w:r>
-        <w:t xml:space="preserve">5         0.4921    0.7527    0.4505    0.6016    0.5026    0.7702    0.4633    0.6167    </w:t>
-      </w:r>
-    </w:p>
-    <w:p>
-      <w:r>
-        <w:t xml:space="preserve">6         0.4688    0.7385    0.3878    0.5632    0.4880    0.7539    0.3866    0.5702    </w:t>
-      </w:r>
-    </w:p>
-    <w:p>
-      <w:r>
-        <w:t xml:space="preserve">7         0.4521    0.7277    0.3163    0.5220    0.4603    0.7362    0.3199    0.5281 </w:t>
-      </w:r>
-      <w:r>
-        <w:t xml:space="preserve">  </w:t>
+        <w:t>1         0.5586    0.8126    0.5878    0.7002    0.5580    0.8299    0.5916    0.7108</w:t>
+      </w:r>
+    </w:p>
+    <w:p>
+      <w:r>
+        <w:t>2         0.5398    0.8002    0.5987    0.6995    0.5393    0.7935    0.5957    0.6946</w:t>
+      </w:r>
+    </w:p>
+    <w:p>
+      <w:r>
+        <w:t>3         0.5200    0.7850    0.5631    0.6740    0.5242    0.7897    0.5644    0.6771</w:t>
+      </w:r>
+    </w:p>
+    <w:p>
+      <w:r>
+        <w:t>4         0.4955    0.7640    0.5159    0.6399    0.5037    0.7751    0.5223    0.6487</w:t>
+      </w:r>
+    </w:p>
+    <w:p>
+      <w:r>
+        <w:t>5         0.4671    0.7286    0.4417    0.5851    0.4892    0.7582    0.4563    0.6073</w:t>
+      </w:r>
+    </w:p>
+    <w:p>
+      <w:r>
+        <w:t>6         0.4506    0.7212    0.3815    0.5513    0.4679    0.7444    0.3926    0.5685</w:t>
+      </w:r>
+    </w:p>
+    <w:p>
+      <w:r>
+        <w:t>7         0.4375    0.7094    0.3148    0.5121    0.4547    0.7234    0.3099    0.5167</w:t>
       </w:r>
     </w:p>
     <w:sectPr>
@@ -6188,7 +6784,7 @@
   <w:style w:type="paragraph" w:default="1" w:styleId="Normal">
     <w:name w:val="Normal"/>
     <w:qFormat/>
-    <w:rsid w:val="00245CA1"/>
+    <w:rsid w:val="00B413D1"/>
   </w:style>
   <w:style w:type="character" w:default="1" w:styleId="DefaultParagraphFont">
     <w:name w:val="Default Paragraph Font"/>

</xml_diff>